<commit_message>
Added description of service path exercise.
</commit_message>
<xml_diff>
--- a/SIF3Training/localeSetup/NA/Exercises/SIF3 Training Exercises - Java - 1 Day.docx
+++ b/SIF3Training/localeSetup/NA/Exercises/SIF3 Training Exercises - Java - 1 Day.docx
@@ -33,21 +33,41 @@
       <w:r>
         <w:t xml:space="preserve">ersion </w:t>
       </w:r>
-      <w:fldSimple w:instr=" DOCPROPERTY &quot;SystemVersion&quot; ">
-        <w:r>
-          <w:t>1.1</w:t>
-        </w:r>
-      </w:fldSimple>
+      <w:r>
+        <w:fldChar w:fldCharType="begin"/>
+      </w:r>
+      <w:r>
+        <w:instrText xml:space="preserve"> DOCPROPERTY "SystemVersion" </w:instrText>
+      </w:r>
+      <w:r>
+        <w:fldChar w:fldCharType="separate"/>
+      </w:r>
+      <w:r>
+        <w:t>1.1</w:t>
+      </w:r>
+      <w:r>
+        <w:fldChar w:fldCharType="end"/>
+      </w:r>
     </w:p>
     <w:p>
       <w:pPr>
         <w:pStyle w:val="DocumentTitleBlock"/>
       </w:pPr>
-      <w:fldSimple w:instr=" DOCPROPERTY &quot;Title&quot; ">
-        <w:r>
-          <w:t>SIF3 Training Exercises - Java</w:t>
-        </w:r>
-      </w:fldSimple>
+      <w:r>
+        <w:fldChar w:fldCharType="begin"/>
+      </w:r>
+      <w:r>
+        <w:instrText xml:space="preserve"> DOCPROPERTY "Title" </w:instrText>
+      </w:r>
+      <w:r>
+        <w:fldChar w:fldCharType="separate"/>
+      </w:r>
+      <w:r>
+        <w:t>SIF3 Training Exercises - Java</w:t>
+      </w:r>
+      <w:r>
+        <w:fldChar w:fldCharType="end"/>
+      </w:r>
     </w:p>
     <w:p>
       <w:pPr>
@@ -71,11 +91,21 @@
       <w:r>
         <w:t xml:space="preserve"> </w:t>
       </w:r>
-      <w:fldSimple w:instr=" DOCPROPERTY &quot;Author&quot; ">
-        <w:r>
-          <w:t>Joerg Huber</w:t>
-        </w:r>
-      </w:fldSimple>
+      <w:r>
+        <w:fldChar w:fldCharType="begin"/>
+      </w:r>
+      <w:r>
+        <w:instrText xml:space="preserve"> DOCPROPERTY "Author" </w:instrText>
+      </w:r>
+      <w:r>
+        <w:fldChar w:fldCharType="separate"/>
+      </w:r>
+      <w:r>
+        <w:t>Joerg Huber</w:t>
+      </w:r>
+      <w:r>
+        <w:fldChar w:fldCharType="end"/>
+      </w:r>
       <w:r>
         <w:t xml:space="preserve">, </w:t>
       </w:r>
@@ -148,11 +178,21 @@
       <w:r>
         <w:instrText xml:space="preserve">F </w:instrText>
       </w:r>
-      <w:fldSimple w:instr=" DOCPROPERTY &quot;Status&quot; ">
-        <w:r>
-          <w:instrText>draft</w:instrText>
-        </w:r>
-      </w:fldSimple>
+      <w:r>
+        <w:fldChar w:fldCharType="begin"/>
+      </w:r>
+      <w:r>
+        <w:instrText xml:space="preserve"> DOCPROPERTY "Status" </w:instrText>
+      </w:r>
+      <w:r>
+        <w:fldChar w:fldCharType="separate"/>
+      </w:r>
+      <w:r>
+        <w:instrText>draft</w:instrText>
+      </w:r>
+      <w:r>
+        <w:fldChar w:fldCharType="end"/>
+      </w:r>
       <w:r>
         <w:instrText xml:space="preserve"> = "draft" " (</w:instrText>
       </w:r>
@@ -288,11 +328,21 @@
       <w:r>
         <w:t xml:space="preserve">, </w:t>
       </w:r>
-      <w:fldSimple w:instr=" DOCPROPERTY &quot;Company&quot; ">
-        <w:r>
-          <w:t>Systemic Pty Ltd</w:t>
-        </w:r>
-      </w:fldSimple>
+      <w:r>
+        <w:fldChar w:fldCharType="begin"/>
+      </w:r>
+      <w:r>
+        <w:instrText xml:space="preserve"> DOCPROPERTY "Company" </w:instrText>
+      </w:r>
+      <w:r>
+        <w:fldChar w:fldCharType="separate"/>
+      </w:r>
+      <w:r>
+        <w:t>Systemic Pty Ltd</w:t>
+      </w:r>
+      <w:r>
+        <w:fldChar w:fldCharType="end"/>
+      </w:r>
     </w:p>
     <w:p>
       <w:pPr>
@@ -346,7 +396,7 @@
         <w:rPr>
           <w:noProof/>
         </w:rPr>
-        <w:instrText xml:space="preserve"> PAGEREF _Toc439146798 \h </w:instrText>
+        <w:instrText xml:space="preserve"> PAGEREF _Toc439229687 \h </w:instrText>
       </w:r>
       <w:r>
         <w:rPr>
@@ -371,6 +421,8 @@
         </w:rPr>
         <w:fldChar w:fldCharType="end"/>
       </w:r>
+      <w:bookmarkStart w:id="0" w:name="_GoBack"/>
+      <w:bookmarkEnd w:id="0"/>
     </w:p>
     <w:p>
       <w:pPr>
@@ -409,7 +461,7 @@
         <w:rPr>
           <w:noProof/>
         </w:rPr>
-        <w:instrText xml:space="preserve"> PAGEREF _Toc439146799 \h </w:instrText>
+        <w:instrText xml:space="preserve"> PAGEREF _Toc439229688 \h </w:instrText>
       </w:r>
       <w:r>
         <w:rPr>
@@ -472,7 +524,7 @@
         <w:rPr>
           <w:noProof/>
         </w:rPr>
-        <w:instrText xml:space="preserve"> PAGEREF _Toc439146800 \h </w:instrText>
+        <w:instrText xml:space="preserve"> PAGEREF _Toc439229689 \h </w:instrText>
       </w:r>
       <w:r>
         <w:rPr>
@@ -535,7 +587,7 @@
         <w:rPr>
           <w:noProof/>
         </w:rPr>
-        <w:instrText xml:space="preserve"> PAGEREF _Toc439146801 \h </w:instrText>
+        <w:instrText xml:space="preserve"> PAGEREF _Toc439229690 \h </w:instrText>
       </w:r>
       <w:r>
         <w:rPr>
@@ -598,7 +650,7 @@
         <w:rPr>
           <w:noProof/>
         </w:rPr>
-        <w:instrText xml:space="preserve"> PAGEREF _Toc439146802 \h </w:instrText>
+        <w:instrText xml:space="preserve"> PAGEREF _Toc439229691 \h </w:instrText>
       </w:r>
       <w:r>
         <w:rPr>
@@ -661,7 +713,7 @@
         <w:rPr>
           <w:noProof/>
         </w:rPr>
-        <w:instrText xml:space="preserve"> PAGEREF _Toc439146803 \h </w:instrText>
+        <w:instrText xml:space="preserve"> PAGEREF _Toc439229692 \h </w:instrText>
       </w:r>
       <w:r>
         <w:rPr>
@@ -724,7 +776,7 @@
         <w:rPr>
           <w:noProof/>
         </w:rPr>
-        <w:instrText xml:space="preserve"> PAGEREF _Toc439146804 \h </w:instrText>
+        <w:instrText xml:space="preserve"> PAGEREF _Toc439229693 \h </w:instrText>
       </w:r>
       <w:r>
         <w:rPr>
@@ -787,7 +839,7 @@
         <w:rPr>
           <w:noProof/>
         </w:rPr>
-        <w:instrText xml:space="preserve"> PAGEREF _Toc439146805 \h </w:instrText>
+        <w:instrText xml:space="preserve"> PAGEREF _Toc439229694 \h </w:instrText>
       </w:r>
       <w:r>
         <w:rPr>
@@ -850,7 +902,7 @@
         <w:rPr>
           <w:noProof/>
         </w:rPr>
-        <w:instrText xml:space="preserve"> PAGEREF _Toc439146806 \h </w:instrText>
+        <w:instrText xml:space="preserve"> PAGEREF _Toc439229695 \h </w:instrText>
       </w:r>
       <w:r>
         <w:rPr>
@@ -913,7 +965,7 @@
         <w:rPr>
           <w:noProof/>
         </w:rPr>
-        <w:instrText xml:space="preserve"> PAGEREF _Toc439146807 \h </w:instrText>
+        <w:instrText xml:space="preserve"> PAGEREF _Toc439229696 \h </w:instrText>
       </w:r>
       <w:r>
         <w:rPr>
@@ -976,7 +1028,7 @@
         <w:rPr>
           <w:noProof/>
         </w:rPr>
-        <w:instrText xml:space="preserve"> PAGEREF _Toc439146808 \h </w:instrText>
+        <w:instrText xml:space="preserve"> PAGEREF _Toc439229697 \h </w:instrText>
       </w:r>
       <w:r>
         <w:rPr>
@@ -1039,7 +1091,7 @@
         <w:rPr>
           <w:noProof/>
         </w:rPr>
-        <w:instrText xml:space="preserve"> PAGEREF _Toc439146809 \h </w:instrText>
+        <w:instrText xml:space="preserve"> PAGEREF _Toc439229698 \h </w:instrText>
       </w:r>
       <w:r>
         <w:rPr>
@@ -1102,7 +1154,7 @@
         <w:rPr>
           <w:noProof/>
         </w:rPr>
-        <w:instrText xml:space="preserve"> PAGEREF _Toc439146810 \h </w:instrText>
+        <w:instrText xml:space="preserve"> PAGEREF _Toc439229699 \h </w:instrText>
       </w:r>
       <w:r>
         <w:rPr>
@@ -1165,7 +1217,7 @@
         <w:rPr>
           <w:noProof/>
         </w:rPr>
-        <w:instrText xml:space="preserve"> PAGEREF _Toc439146811 \h </w:instrText>
+        <w:instrText xml:space="preserve"> PAGEREF _Toc439229700 \h </w:instrText>
       </w:r>
       <w:r>
         <w:rPr>
@@ -1228,7 +1280,7 @@
         <w:rPr>
           <w:noProof/>
         </w:rPr>
-        <w:instrText xml:space="preserve"> PAGEREF _Toc439146812 \h </w:instrText>
+        <w:instrText xml:space="preserve"> PAGEREF _Toc439229701 \h </w:instrText>
       </w:r>
       <w:r>
         <w:rPr>
@@ -1291,7 +1343,7 @@
         <w:rPr>
           <w:noProof/>
         </w:rPr>
-        <w:instrText xml:space="preserve"> PAGEREF _Toc439146813 \h </w:instrText>
+        <w:instrText xml:space="preserve"> PAGEREF _Toc439229702 \h </w:instrText>
       </w:r>
       <w:r>
         <w:rPr>
@@ -1354,7 +1406,7 @@
         <w:rPr>
           <w:noProof/>
         </w:rPr>
-        <w:instrText xml:space="preserve"> PAGEREF _Toc439146814 \h </w:instrText>
+        <w:instrText xml:space="preserve"> PAGEREF _Toc439229703 \h </w:instrText>
       </w:r>
       <w:r>
         <w:rPr>
@@ -1417,7 +1469,7 @@
         <w:rPr>
           <w:noProof/>
         </w:rPr>
-        <w:instrText xml:space="preserve"> PAGEREF _Toc439146815 \h </w:instrText>
+        <w:instrText xml:space="preserve"> PAGEREF _Toc439229704 \h </w:instrText>
       </w:r>
       <w:r>
         <w:rPr>
@@ -1480,7 +1532,7 @@
         <w:rPr>
           <w:noProof/>
         </w:rPr>
-        <w:instrText xml:space="preserve"> PAGEREF _Toc439146816 \h </w:instrText>
+        <w:instrText xml:space="preserve"> PAGEREF _Toc439229705 \h </w:instrText>
       </w:r>
       <w:r>
         <w:rPr>
@@ -1543,7 +1595,7 @@
         <w:rPr>
           <w:noProof/>
         </w:rPr>
-        <w:instrText xml:space="preserve"> PAGEREF _Toc439146817 \h </w:instrText>
+        <w:instrText xml:space="preserve"> PAGEREF _Toc439229706 \h </w:instrText>
       </w:r>
       <w:r>
         <w:rPr>
@@ -1606,7 +1658,7 @@
         <w:rPr>
           <w:noProof/>
         </w:rPr>
-        <w:instrText xml:space="preserve"> PAGEREF _Toc439146818 \h </w:instrText>
+        <w:instrText xml:space="preserve"> PAGEREF _Toc439229707 \h </w:instrText>
       </w:r>
       <w:r>
         <w:rPr>
@@ -1669,7 +1721,7 @@
         <w:rPr>
           <w:noProof/>
         </w:rPr>
-        <w:instrText xml:space="preserve"> PAGEREF _Toc439146819 \h </w:instrText>
+        <w:instrText xml:space="preserve"> PAGEREF _Toc439229708 \h </w:instrText>
       </w:r>
       <w:r>
         <w:rPr>
@@ -1732,7 +1784,7 @@
         <w:rPr>
           <w:noProof/>
         </w:rPr>
-        <w:instrText xml:space="preserve"> PAGEREF _Toc439146820 \h </w:instrText>
+        <w:instrText xml:space="preserve"> PAGEREF _Toc439229709 \h </w:instrText>
       </w:r>
       <w:r>
         <w:rPr>
@@ -1795,7 +1847,7 @@
         <w:rPr>
           <w:noProof/>
         </w:rPr>
-        <w:instrText xml:space="preserve"> PAGEREF _Toc439146821 \h </w:instrText>
+        <w:instrText xml:space="preserve"> PAGEREF _Toc439229710 \h </w:instrText>
       </w:r>
       <w:r>
         <w:rPr>
@@ -1858,7 +1910,7 @@
         <w:rPr>
           <w:noProof/>
         </w:rPr>
-        <w:instrText xml:space="preserve"> PAGEREF _Toc439146822 \h </w:instrText>
+        <w:instrText xml:space="preserve"> PAGEREF _Toc439229711 \h </w:instrText>
       </w:r>
       <w:r>
         <w:rPr>
@@ -1921,7 +1973,7 @@
         <w:rPr>
           <w:noProof/>
         </w:rPr>
-        <w:instrText xml:space="preserve"> PAGEREF _Toc439146823 \h </w:instrText>
+        <w:instrText xml:space="preserve"> PAGEREF _Toc439229712 \h </w:instrText>
       </w:r>
       <w:r>
         <w:rPr>
@@ -1966,7 +2018,7 @@
         <w:rPr>
           <w:noProof/>
         </w:rPr>
-        <w:t xml:space="preserve"> Exercise 6: Connect-A-Thon</w:t>
+        <w:t xml:space="preserve"> Exercise 6: Service Path</w:t>
       </w:r>
       <w:r>
         <w:rPr>
@@ -1984,7 +2036,7 @@
         <w:rPr>
           <w:noProof/>
         </w:rPr>
-        <w:instrText xml:space="preserve"> PAGEREF _Toc439146824 \h </w:instrText>
+        <w:instrText xml:space="preserve"> PAGEREF _Toc439229713 \h </w:instrText>
       </w:r>
       <w:r>
         <w:rPr>
@@ -2029,6 +2081,195 @@
         <w:rPr>
           <w:noProof/>
         </w:rPr>
+        <w:t xml:space="preserve"> Provider Implementation</w:t>
+      </w:r>
+      <w:r>
+        <w:rPr>
+          <w:noProof/>
+        </w:rPr>
+        <w:tab/>
+      </w:r>
+      <w:r>
+        <w:rPr>
+          <w:noProof/>
+        </w:rPr>
+        <w:fldChar w:fldCharType="begin"/>
+      </w:r>
+      <w:r>
+        <w:rPr>
+          <w:noProof/>
+        </w:rPr>
+        <w:instrText xml:space="preserve"> PAGEREF _Toc439229714 \h </w:instrText>
+      </w:r>
+      <w:r>
+        <w:rPr>
+          <w:noProof/>
+        </w:rPr>
+      </w:r>
+      <w:r>
+        <w:rPr>
+          <w:noProof/>
+        </w:rPr>
+        <w:fldChar w:fldCharType="separate"/>
+      </w:r>
+      <w:r>
+        <w:rPr>
+          <w:noProof/>
+        </w:rPr>
+        <w:t>10</w:t>
+      </w:r>
+      <w:r>
+        <w:rPr>
+          <w:noProof/>
+        </w:rPr>
+        <w:fldChar w:fldCharType="end"/>
+      </w:r>
+    </w:p>
+    <w:p>
+      <w:pPr>
+        <w:pStyle w:val="TOC2"/>
+        <w:rPr>
+          <w:rFonts w:asciiTheme="minorHAnsi" w:eastAsiaTheme="minorEastAsia" w:hAnsiTheme="minorHAnsi" w:cstheme="minorBidi"/>
+          <w:noProof/>
+          <w:szCs w:val="22"/>
+        </w:rPr>
+      </w:pPr>
+      <w:r>
+        <w:rPr>
+          <w:noProof/>
+        </w:rPr>
+        <w:t>6.2.</w:t>
+      </w:r>
+      <w:r>
+        <w:rPr>
+          <w:noProof/>
+        </w:rPr>
+        <w:t xml:space="preserve"> Consumer Implementation</w:t>
+      </w:r>
+      <w:r>
+        <w:rPr>
+          <w:noProof/>
+        </w:rPr>
+        <w:tab/>
+      </w:r>
+      <w:r>
+        <w:rPr>
+          <w:noProof/>
+        </w:rPr>
+        <w:fldChar w:fldCharType="begin"/>
+      </w:r>
+      <w:r>
+        <w:rPr>
+          <w:noProof/>
+        </w:rPr>
+        <w:instrText xml:space="preserve"> PAGEREF _Toc439229715 \h </w:instrText>
+      </w:r>
+      <w:r>
+        <w:rPr>
+          <w:noProof/>
+        </w:rPr>
+      </w:r>
+      <w:r>
+        <w:rPr>
+          <w:noProof/>
+        </w:rPr>
+        <w:fldChar w:fldCharType="separate"/>
+      </w:r>
+      <w:r>
+        <w:rPr>
+          <w:noProof/>
+        </w:rPr>
+        <w:t>10</w:t>
+      </w:r>
+      <w:r>
+        <w:rPr>
+          <w:noProof/>
+        </w:rPr>
+        <w:fldChar w:fldCharType="end"/>
+      </w:r>
+    </w:p>
+    <w:p>
+      <w:pPr>
+        <w:pStyle w:val="TOC1"/>
+        <w:rPr>
+          <w:rFonts w:asciiTheme="minorHAnsi" w:eastAsiaTheme="minorEastAsia" w:hAnsiTheme="minorHAnsi" w:cstheme="minorBidi"/>
+          <w:noProof/>
+          <w:szCs w:val="22"/>
+        </w:rPr>
+      </w:pPr>
+      <w:r>
+        <w:rPr>
+          <w:noProof/>
+        </w:rPr>
+        <w:t>7.</w:t>
+      </w:r>
+      <w:r>
+        <w:rPr>
+          <w:noProof/>
+        </w:rPr>
+        <w:t xml:space="preserve"> Exercise 7: Connect-A-Thon</w:t>
+      </w:r>
+      <w:r>
+        <w:rPr>
+          <w:noProof/>
+        </w:rPr>
+        <w:tab/>
+      </w:r>
+      <w:r>
+        <w:rPr>
+          <w:noProof/>
+        </w:rPr>
+        <w:fldChar w:fldCharType="begin"/>
+      </w:r>
+      <w:r>
+        <w:rPr>
+          <w:noProof/>
+        </w:rPr>
+        <w:instrText xml:space="preserve"> PAGEREF _Toc439229716 \h </w:instrText>
+      </w:r>
+      <w:r>
+        <w:rPr>
+          <w:noProof/>
+        </w:rPr>
+      </w:r>
+      <w:r>
+        <w:rPr>
+          <w:noProof/>
+        </w:rPr>
+        <w:fldChar w:fldCharType="separate"/>
+      </w:r>
+      <w:r>
+        <w:rPr>
+          <w:noProof/>
+        </w:rPr>
+        <w:t>11</w:t>
+      </w:r>
+      <w:r>
+        <w:rPr>
+          <w:noProof/>
+        </w:rPr>
+        <w:fldChar w:fldCharType="end"/>
+      </w:r>
+    </w:p>
+    <w:p>
+      <w:pPr>
+        <w:pStyle w:val="TOC2"/>
+        <w:rPr>
+          <w:rFonts w:asciiTheme="minorHAnsi" w:eastAsiaTheme="minorEastAsia" w:hAnsiTheme="minorHAnsi" w:cstheme="minorBidi"/>
+          <w:noProof/>
+          <w:szCs w:val="22"/>
+        </w:rPr>
+      </w:pPr>
+      <w:r>
+        <w:rPr>
+          <w:noProof/>
+        </w:rPr>
+        <w:t>7.1.</w:t>
+      </w:r>
+      <w:r>
+        <w:rPr>
+          <w:noProof/>
+        </w:rPr>
         <w:t xml:space="preserve"> General Preparation</w:t>
       </w:r>
       <w:r>
@@ -2047,7 +2288,7 @@
         <w:rPr>
           <w:noProof/>
         </w:rPr>
-        <w:instrText xml:space="preserve"> PAGEREF _Toc439146825 \h </w:instrText>
+        <w:instrText xml:space="preserve"> PAGEREF _Toc439229717 \h </w:instrText>
       </w:r>
       <w:r>
         <w:rPr>
@@ -2064,7 +2305,7 @@
         <w:rPr>
           <w:noProof/>
         </w:rPr>
-        <w:t>10</w:t>
+        <w:t>11</w:t>
       </w:r>
       <w:r>
         <w:rPr>
@@ -2086,7 +2327,7 @@
         <w:rPr>
           <w:noProof/>
         </w:rPr>
-        <w:t>6.2.</w:t>
+        <w:t>7.2.</w:t>
       </w:r>
       <w:r>
         <w:rPr>
@@ -2110,7 +2351,7 @@
         <w:rPr>
           <w:noProof/>
         </w:rPr>
-        <w:instrText xml:space="preserve"> PAGEREF _Toc439146826 \h </w:instrText>
+        <w:instrText xml:space="preserve"> PAGEREF _Toc439229718 \h </w:instrText>
       </w:r>
       <w:r>
         <w:rPr>
@@ -2127,7 +2368,7 @@
         <w:rPr>
           <w:noProof/>
         </w:rPr>
-        <w:t>10</w:t>
+        <w:t>11</w:t>
       </w:r>
       <w:r>
         <w:rPr>
@@ -2149,7 +2390,7 @@
         <w:rPr>
           <w:noProof/>
         </w:rPr>
-        <w:t>6.3.</w:t>
+        <w:t>7.3.</w:t>
       </w:r>
       <w:r>
         <w:rPr>
@@ -2173,7 +2414,7 @@
         <w:rPr>
           <w:noProof/>
         </w:rPr>
-        <w:instrText xml:space="preserve"> PAGEREF _Toc439146827 \h </w:instrText>
+        <w:instrText xml:space="preserve"> PAGEREF _Toc439229719 \h </w:instrText>
       </w:r>
       <w:r>
         <w:rPr>
@@ -2190,7 +2431,7 @@
         <w:rPr>
           <w:noProof/>
         </w:rPr>
-        <w:t>10</w:t>
+        <w:t>11</w:t>
       </w:r>
       <w:r>
         <w:rPr>
@@ -2212,7 +2453,7 @@
         <w:rPr>
           <w:noProof/>
         </w:rPr>
-        <w:t>6.4.</w:t>
+        <w:t>7.4.</w:t>
       </w:r>
       <w:r>
         <w:rPr>
@@ -2236,7 +2477,7 @@
         <w:rPr>
           <w:noProof/>
         </w:rPr>
-        <w:instrText xml:space="preserve"> PAGEREF _Toc439146828 \h </w:instrText>
+        <w:instrText xml:space="preserve"> PAGEREF _Toc439229720 \h </w:instrText>
       </w:r>
       <w:r>
         <w:rPr>
@@ -2253,7 +2494,7 @@
         <w:rPr>
           <w:noProof/>
         </w:rPr>
-        <w:t>10</w:t>
+        <w:t>11</w:t>
       </w:r>
       <w:r>
         <w:rPr>
@@ -2293,7 +2534,7 @@
         <w:rPr>
           <w:noProof/>
         </w:rPr>
-        <w:instrText xml:space="preserve"> PAGEREF _Toc439146829 \h </w:instrText>
+        <w:instrText xml:space="preserve"> PAGEREF _Toc439229721 \h </w:instrText>
       </w:r>
       <w:r>
         <w:rPr>
@@ -2310,7 +2551,7 @@
         <w:rPr>
           <w:noProof/>
         </w:rPr>
-        <w:t>11</w:t>
+        <w:t>12</w:t>
       </w:r>
       <w:r>
         <w:rPr>
@@ -2350,7 +2591,7 @@
         <w:rPr>
           <w:noProof/>
         </w:rPr>
-        <w:instrText xml:space="preserve"> PAGEREF _Toc439146830 \h </w:instrText>
+        <w:instrText xml:space="preserve"> PAGEREF _Toc439229722 \h </w:instrText>
       </w:r>
       <w:r>
         <w:rPr>
@@ -2367,7 +2608,7 @@
         <w:rPr>
           <w:noProof/>
         </w:rPr>
-        <w:t>13</w:t>
+        <w:t>14</w:t>
       </w:r>
       <w:r>
         <w:rPr>
@@ -2394,12 +2635,12 @@
         <w:pStyle w:val="Title"/>
         <w:jc w:val="left"/>
       </w:pPr>
-      <w:bookmarkStart w:id="0" w:name="_Toc439146798"/>
+      <w:bookmarkStart w:id="1" w:name="_Toc439229687"/>
       <w:r>
         <w:lastRenderedPageBreak/>
         <w:t>General Notes</w:t>
       </w:r>
-      <w:bookmarkEnd w:id="0"/>
+      <w:bookmarkEnd w:id="1"/>
     </w:p>
     <w:p>
       <w:r>
@@ -2522,14 +2763,14 @@
       <w:pPr>
         <w:pStyle w:val="Heading1"/>
       </w:pPr>
-      <w:bookmarkStart w:id="1" w:name="_Toc439146799"/>
+      <w:bookmarkStart w:id="2" w:name="_Toc439229688"/>
       <w:r>
         <w:t xml:space="preserve">Exercise 1: </w:t>
       </w:r>
       <w:r>
         <w:t>SIF3 Framework Installation &amp; Verification</w:t>
       </w:r>
-      <w:bookmarkEnd w:id="1"/>
+      <w:bookmarkEnd w:id="2"/>
       <w:r>
         <w:tab/>
       </w:r>
@@ -2626,15 +2867,15 @@
       <w:pPr>
         <w:pStyle w:val="Heading2"/>
       </w:pPr>
-      <w:bookmarkStart w:id="2" w:name="_Toc429993153"/>
-      <w:bookmarkStart w:id="3" w:name="_Toc429993355"/>
-      <w:bookmarkStart w:id="4" w:name="_Toc439146800"/>
+      <w:bookmarkStart w:id="3" w:name="_Toc429993153"/>
+      <w:bookmarkStart w:id="4" w:name="_Toc429993355"/>
+      <w:bookmarkStart w:id="5" w:name="_Toc439229689"/>
       <w:r>
         <w:t>SIF3 Framework Installation</w:t>
       </w:r>
-      <w:bookmarkEnd w:id="2"/>
       <w:bookmarkEnd w:id="3"/>
       <w:bookmarkEnd w:id="4"/>
+      <w:bookmarkEnd w:id="5"/>
     </w:p>
     <w:p>
       <w:pPr>
@@ -2657,15 +2898,15 @@
       <w:pPr>
         <w:pStyle w:val="Heading3"/>
       </w:pPr>
-      <w:bookmarkStart w:id="5" w:name="_Toc429993154"/>
-      <w:bookmarkStart w:id="6" w:name="_Toc429993356"/>
-      <w:bookmarkStart w:id="7" w:name="_Toc439146801"/>
+      <w:bookmarkStart w:id="6" w:name="_Toc429993154"/>
+      <w:bookmarkStart w:id="7" w:name="_Toc429993356"/>
+      <w:bookmarkStart w:id="8" w:name="_Toc439229690"/>
       <w:r>
         <w:t>Setup Training Project for your Locale (North America)</w:t>
       </w:r>
-      <w:bookmarkEnd w:id="5"/>
       <w:bookmarkEnd w:id="6"/>
       <w:bookmarkEnd w:id="7"/>
+      <w:bookmarkEnd w:id="8"/>
     </w:p>
     <w:p>
       <w:r>
@@ -2742,7 +2983,7 @@
       <w:pPr>
         <w:pStyle w:val="Heading3"/>
       </w:pPr>
-      <w:bookmarkStart w:id="8" w:name="_Toc439146802"/>
+      <w:bookmarkStart w:id="9" w:name="_Toc439229691"/>
       <w:r>
         <w:t xml:space="preserve">DB </w:t>
       </w:r>
@@ -2750,7 +2991,7 @@
       <w:r>
         <w:t>Config</w:t>
       </w:r>
-      <w:bookmarkEnd w:id="8"/>
+      <w:bookmarkEnd w:id="9"/>
       <w:proofErr w:type="spellEnd"/>
     </w:p>
     <w:p>
@@ -2946,21 +3187,21 @@
       <w:pPr>
         <w:pStyle w:val="Heading2"/>
       </w:pPr>
-      <w:bookmarkStart w:id="9" w:name="_Toc439146803"/>
+      <w:bookmarkStart w:id="10" w:name="_Toc439229692"/>
       <w:r>
         <w:t>Modify Configurations</w:t>
       </w:r>
-      <w:bookmarkEnd w:id="9"/>
+      <w:bookmarkEnd w:id="10"/>
     </w:p>
     <w:p>
       <w:pPr>
         <w:pStyle w:val="Heading3"/>
       </w:pPr>
-      <w:bookmarkStart w:id="10" w:name="_Toc439146804"/>
+      <w:bookmarkStart w:id="11" w:name="_Toc439229693"/>
       <w:r>
         <w:t>JDBC Setup</w:t>
       </w:r>
-      <w:bookmarkEnd w:id="10"/>
+      <w:bookmarkEnd w:id="11"/>
     </w:p>
     <w:p>
       <w:pPr>
@@ -3038,11 +3279,11 @@
       <w:pPr>
         <w:pStyle w:val="Heading3"/>
       </w:pPr>
-      <w:bookmarkStart w:id="11" w:name="_Toc439146805"/>
+      <w:bookmarkStart w:id="12" w:name="_Toc439229694"/>
       <w:r>
         <w:t>Configuration Files</w:t>
       </w:r>
-      <w:bookmarkEnd w:id="11"/>
+      <w:bookmarkEnd w:id="12"/>
     </w:p>
     <w:p>
       <w:r>
@@ -3404,7 +3645,7 @@
       <w:pPr>
         <w:pStyle w:val="Heading2"/>
       </w:pPr>
-      <w:bookmarkStart w:id="12" w:name="_Toc439146806"/>
+      <w:bookmarkStart w:id="13" w:name="_Toc439229695"/>
       <w:proofErr w:type="spellStart"/>
       <w:r>
         <w:t>Classpath</w:t>
@@ -3430,7 +3671,7 @@
       <w:r>
         <w:t>, Deployment</w:t>
       </w:r>
-      <w:bookmarkEnd w:id="12"/>
+      <w:bookmarkEnd w:id="13"/>
     </w:p>
     <w:p>
       <w:r>
@@ -3452,12 +3693,12 @@
       <w:pPr>
         <w:pStyle w:val="Heading2"/>
       </w:pPr>
-      <w:bookmarkStart w:id="13" w:name="_Toc439146807"/>
+      <w:bookmarkStart w:id="14" w:name="_Toc439229696"/>
       <w:r>
         <w:lastRenderedPageBreak/>
         <w:t>Verify Installation</w:t>
       </w:r>
-      <w:bookmarkEnd w:id="13"/>
+      <w:bookmarkEnd w:id="14"/>
     </w:p>
     <w:p/>
     <w:p>
@@ -3686,7 +3927,7 @@
       <w:pPr>
         <w:pStyle w:val="Heading1"/>
       </w:pPr>
-      <w:bookmarkStart w:id="14" w:name="_Toc439146808"/>
+      <w:bookmarkStart w:id="15" w:name="_Toc439229697"/>
       <w:r>
         <w:t>Exercise</w:t>
       </w:r>
@@ -3699,7 +3940,7 @@
       <w:r>
         <w:t>First Consumer</w:t>
       </w:r>
-      <w:bookmarkEnd w:id="14"/>
+      <w:bookmarkEnd w:id="15"/>
     </w:p>
     <w:p>
       <w:pPr>
@@ -3729,7 +3970,7 @@
       <w:pPr>
         <w:pStyle w:val="Heading2"/>
       </w:pPr>
-      <w:bookmarkStart w:id="15" w:name="_Toc439146809"/>
+      <w:bookmarkStart w:id="16" w:name="_Toc439229698"/>
       <w:r>
         <w:t xml:space="preserve">Write </w:t>
       </w:r>
@@ -3737,7 +3978,7 @@
       <w:r>
         <w:t>StudentConsumer</w:t>
       </w:r>
-      <w:bookmarkEnd w:id="15"/>
+      <w:bookmarkEnd w:id="16"/>
       <w:proofErr w:type="spellEnd"/>
     </w:p>
     <w:p>
@@ -4020,7 +4261,7 @@
       <w:pPr>
         <w:pStyle w:val="Heading2"/>
       </w:pPr>
-      <w:bookmarkStart w:id="16" w:name="_Toc439146810"/>
+      <w:bookmarkStart w:id="17" w:name="_Toc439229699"/>
       <w:r>
         <w:t xml:space="preserve">Write </w:t>
       </w:r>
@@ -4028,7 +4269,7 @@
       <w:r>
         <w:t>DemoConsumer</w:t>
       </w:r>
-      <w:bookmarkEnd w:id="16"/>
+      <w:bookmarkEnd w:id="17"/>
       <w:proofErr w:type="spellEnd"/>
     </w:p>
     <w:p>
@@ -4277,7 +4518,7 @@
       <w:pPr>
         <w:pStyle w:val="Heading2"/>
       </w:pPr>
-      <w:bookmarkStart w:id="17" w:name="_Toc439146811"/>
+      <w:bookmarkStart w:id="18" w:name="_Toc439229700"/>
       <w:r>
         <w:t xml:space="preserve">Run </w:t>
       </w:r>
@@ -4285,7 +4526,7 @@
       <w:r>
         <w:t>DemoConsumer</w:t>
       </w:r>
-      <w:bookmarkEnd w:id="17"/>
+      <w:bookmarkEnd w:id="18"/>
       <w:proofErr w:type="spellEnd"/>
     </w:p>
     <w:p>
@@ -4569,11 +4810,11 @@
       <w:pPr>
         <w:pStyle w:val="Heading2"/>
       </w:pPr>
-      <w:bookmarkStart w:id="18" w:name="_Toc439146812"/>
+      <w:bookmarkStart w:id="19" w:name="_Toc439229701"/>
       <w:r>
         <w:t>Advanced Exercise</w:t>
       </w:r>
-      <w:bookmarkEnd w:id="18"/>
+      <w:bookmarkEnd w:id="19"/>
     </w:p>
     <w:p>
       <w:pPr>
@@ -4588,11 +4829,11 @@
       <w:pPr>
         <w:pStyle w:val="Heading1"/>
       </w:pPr>
-      <w:bookmarkStart w:id="19" w:name="_Toc439146813"/>
+      <w:bookmarkStart w:id="20" w:name="_Toc439229702"/>
       <w:r>
         <w:t>Exercise 3: CRUD Provider – School</w:t>
       </w:r>
-      <w:bookmarkEnd w:id="19"/>
+      <w:bookmarkEnd w:id="20"/>
     </w:p>
     <w:p>
       <w:pPr>
@@ -4660,7 +4901,7 @@
       <w:pPr>
         <w:pStyle w:val="Heading2"/>
       </w:pPr>
-      <w:bookmarkStart w:id="20" w:name="_Toc439146814"/>
+      <w:bookmarkStart w:id="21" w:name="_Toc439229703"/>
       <w:r>
         <w:t xml:space="preserve">Write </w:t>
       </w:r>
@@ -4668,7 +4909,7 @@
       <w:r>
         <w:t>SchoolProvider</w:t>
       </w:r>
-      <w:bookmarkEnd w:id="20"/>
+      <w:bookmarkEnd w:id="21"/>
       <w:proofErr w:type="spellEnd"/>
     </w:p>
     <w:p>
@@ -5035,7 +5276,7 @@
       <w:pPr>
         <w:pStyle w:val="Heading2"/>
       </w:pPr>
-      <w:bookmarkStart w:id="21" w:name="_Toc439146815"/>
+      <w:bookmarkStart w:id="22" w:name="_Toc439229704"/>
       <w:r>
         <w:lastRenderedPageBreak/>
         <w:t xml:space="preserve">Deploy </w:t>
@@ -5044,7 +5285,7 @@
       <w:r>
         <w:t>SchoolProvider</w:t>
       </w:r>
-      <w:bookmarkEnd w:id="21"/>
+      <w:bookmarkEnd w:id="22"/>
       <w:proofErr w:type="spellEnd"/>
     </w:p>
     <w:p>
@@ -5384,21 +5625,21 @@
       <w:pPr>
         <w:pStyle w:val="Heading2"/>
       </w:pPr>
-      <w:bookmarkStart w:id="22" w:name="_Toc439146816"/>
+      <w:bookmarkStart w:id="23" w:name="_Toc439229705"/>
       <w:r>
         <w:t>Test your School Provider</w:t>
       </w:r>
-      <w:bookmarkEnd w:id="22"/>
+      <w:bookmarkEnd w:id="23"/>
     </w:p>
     <w:p>
       <w:pPr>
         <w:pStyle w:val="Heading3"/>
       </w:pPr>
-      <w:bookmarkStart w:id="23" w:name="_Toc439146817"/>
+      <w:bookmarkStart w:id="24" w:name="_Toc439229706"/>
       <w:r>
         <w:t>Postman (Chrome Plugin) – Easy Test</w:t>
       </w:r>
-      <w:bookmarkEnd w:id="23"/>
+      <w:bookmarkEnd w:id="24"/>
     </w:p>
     <w:p>
       <w:r>
@@ -5577,11 +5818,11 @@
       <w:pPr>
         <w:pStyle w:val="Heading3"/>
       </w:pPr>
-      <w:bookmarkStart w:id="24" w:name="_Toc439146818"/>
+      <w:bookmarkStart w:id="25" w:name="_Toc439229707"/>
       <w:r>
         <w:t>Write School Consumer – More Work</w:t>
       </w:r>
-      <w:bookmarkEnd w:id="24"/>
+      <w:bookmarkEnd w:id="25"/>
     </w:p>
     <w:p>
       <w:r>
@@ -5689,11 +5930,11 @@
       <w:pPr>
         <w:pStyle w:val="Heading2"/>
       </w:pPr>
-      <w:bookmarkStart w:id="25" w:name="_Toc439146819"/>
+      <w:bookmarkStart w:id="26" w:name="_Toc439229708"/>
       <w:r>
         <w:t>Advanced Exercise</w:t>
       </w:r>
-      <w:bookmarkEnd w:id="25"/>
+      <w:bookmarkEnd w:id="26"/>
     </w:p>
     <w:p>
       <w:pPr>
@@ -5716,11 +5957,11 @@
       <w:pPr>
         <w:pStyle w:val="Heading1"/>
       </w:pPr>
-      <w:bookmarkStart w:id="26" w:name="_Toc439146820"/>
+      <w:bookmarkStart w:id="27" w:name="_Toc439229709"/>
       <w:r>
         <w:t>Exercise 4: Consumer Multi-Object CRUD</w:t>
       </w:r>
-      <w:bookmarkEnd w:id="26"/>
+      <w:bookmarkEnd w:id="27"/>
     </w:p>
     <w:p>
       <w:pPr>
@@ -6429,7 +6670,7 @@
       <w:pPr>
         <w:pStyle w:val="Heading1"/>
       </w:pPr>
-      <w:bookmarkStart w:id="27" w:name="_Toc439146821"/>
+      <w:bookmarkStart w:id="28" w:name="_Toc439229710"/>
       <w:r>
         <w:t xml:space="preserve">Exercise </w:t>
       </w:r>
@@ -6442,7 +6683,7 @@
       <w:r>
         <w:t>Environment Template Management</w:t>
       </w:r>
-      <w:bookmarkEnd w:id="27"/>
+      <w:bookmarkEnd w:id="28"/>
     </w:p>
     <w:p>
       <w:pPr>
@@ -6457,14 +6698,14 @@
       <w:pPr>
         <w:pStyle w:val="Heading2"/>
       </w:pPr>
-      <w:bookmarkStart w:id="28" w:name="_Ref395786981"/>
-      <w:bookmarkStart w:id="29" w:name="_Toc439146822"/>
+      <w:bookmarkStart w:id="29" w:name="_Ref395786981"/>
+      <w:bookmarkStart w:id="30" w:name="_Toc439229711"/>
       <w:r>
         <w:lastRenderedPageBreak/>
         <w:t>Manage Consumer Environment Templates</w:t>
       </w:r>
-      <w:bookmarkEnd w:id="28"/>
       <w:bookmarkEnd w:id="29"/>
+      <w:bookmarkEnd w:id="30"/>
     </w:p>
     <w:p>
       <w:pPr>
@@ -6799,13 +7040,13 @@
       <w:pPr>
         <w:pStyle w:val="Heading2"/>
       </w:pPr>
-      <w:bookmarkStart w:id="30" w:name="_Ref395779626"/>
-      <w:bookmarkStart w:id="31" w:name="_Toc439146823"/>
+      <w:bookmarkStart w:id="31" w:name="_Ref395779626"/>
+      <w:bookmarkStart w:id="32" w:name="_Toc439229712"/>
       <w:r>
         <w:t>Manage DIRECT Provider Environment Templates</w:t>
       </w:r>
-      <w:bookmarkEnd w:id="30"/>
       <w:bookmarkEnd w:id="31"/>
+      <w:bookmarkEnd w:id="32"/>
     </w:p>
     <w:p>
       <w:pPr>
@@ -7121,18 +7362,678 @@
       <w:pPr>
         <w:pStyle w:val="Heading1"/>
       </w:pPr>
-      <w:bookmarkStart w:id="32" w:name="_Toc439146824"/>
+      <w:bookmarkStart w:id="33" w:name="_Toc439229713"/>
       <w:r>
         <w:lastRenderedPageBreak/>
+        <w:t>Exercise 6: Service Path</w:t>
+      </w:r>
+      <w:bookmarkEnd w:id="33"/>
+    </w:p>
+    <w:p>
+      <w:pPr>
+        <w:pStyle w:val="Body1"/>
+        <w:ind w:left="0"/>
+        <w:jc w:val="both"/>
+      </w:pPr>
+      <w:r>
+        <w:t>The exercises in this section are all about how implement service path functionality using the SIF3 Framework. There is a difference between the implementation for Consumers and for the Provider. More details can be found in the Developer’s Guide in section “5.7 Service Paths”.</w:t>
+      </w:r>
+    </w:p>
+    <w:p>
+      <w:pPr>
+        <w:pStyle w:val="Heading2"/>
+      </w:pPr>
+      <w:bookmarkStart w:id="34" w:name="_Ref415141583"/>
+      <w:bookmarkStart w:id="35" w:name="_Toc429993245"/>
+      <w:bookmarkStart w:id="36" w:name="_Toc439229714"/>
+      <w:r>
+        <w:t>Provider Implementation</w:t>
+      </w:r>
+      <w:bookmarkEnd w:id="34"/>
+      <w:bookmarkEnd w:id="35"/>
+      <w:bookmarkEnd w:id="36"/>
+    </w:p>
+    <w:p>
+      <w:r>
+        <w:t>We start with the implementation of the provider (DIRECT) for the service path. Once this is working we can implement the consumer and use it against the provider.</w:t>
+      </w:r>
+    </w:p>
+    <w:p>
+      <w:pPr>
+        <w:pStyle w:val="Body1"/>
+        <w:ind w:left="0"/>
+        <w:jc w:val="both"/>
+        <w:rPr>
+          <w:b/>
+        </w:rPr>
+      </w:pPr>
+      <w:r>
+        <w:rPr>
+          <w:b/>
+        </w:rPr>
+        <w:t>Task:</w:t>
+      </w:r>
+    </w:p>
+    <w:p>
+      <w:pPr>
+        <w:pStyle w:val="Body1"/>
+        <w:numPr>
+          <w:ilvl w:val="0"/>
+          <w:numId w:val="15"/>
+        </w:numPr>
+        <w:spacing w:before="0"/>
+        <w:jc w:val="both"/>
+      </w:pPr>
+      <w:r>
+        <w:t xml:space="preserve">Use the </w:t>
+      </w:r>
+      <w:proofErr w:type="spellStart"/>
+      <w:r>
+        <w:t>StudentProvider</w:t>
+      </w:r>
+      <w:proofErr w:type="spellEnd"/>
+      <w:r>
+        <w:t xml:space="preserve"> class to implement a service path for …/</w:t>
+      </w:r>
+      <w:proofErr w:type="spellStart"/>
+      <w:r>
+        <w:t>xSchools</w:t>
+      </w:r>
+      <w:proofErr w:type="spellEnd"/>
+      <w:proofErr w:type="gramStart"/>
+      <w:r>
+        <w:t>/{</w:t>
+      </w:r>
+      <w:proofErr w:type="gramEnd"/>
+      <w:r>
+        <w:t>}/</w:t>
+      </w:r>
+      <w:proofErr w:type="spellStart"/>
+      <w:r>
+        <w:t>xStudents</w:t>
+      </w:r>
+      <w:proofErr w:type="spellEnd"/>
+      <w:r>
+        <w:t xml:space="preserve"> which means get all students at a given school.</w:t>
+      </w:r>
+    </w:p>
+    <w:p>
+      <w:pPr>
+        <w:pStyle w:val="Body1"/>
+        <w:numPr>
+          <w:ilvl w:val="0"/>
+          <w:numId w:val="15"/>
+        </w:numPr>
+        <w:spacing w:before="0"/>
+        <w:jc w:val="both"/>
+      </w:pPr>
+      <w:r>
+        <w:t xml:space="preserve">Optional: Checkout the </w:t>
+      </w:r>
+      <w:proofErr w:type="spellStart"/>
+      <w:r>
+        <w:t>QueryProvider</w:t>
+      </w:r>
+      <w:proofErr w:type="spellEnd"/>
+      <w:r>
+        <w:t xml:space="preserve"> Interface, what methods it enforces and what parameters it supports. Especially look at the </w:t>
+      </w:r>
+      <w:proofErr w:type="spellStart"/>
+      <w:proofErr w:type="gramStart"/>
+      <w:r>
+        <w:t>retrieveByServicePath</w:t>
+      </w:r>
+      <w:proofErr w:type="spellEnd"/>
+      <w:r>
+        <w:t>(</w:t>
+      </w:r>
+      <w:proofErr w:type="gramEnd"/>
+      <w:r>
+        <w:t>) method.</w:t>
+      </w:r>
+    </w:p>
+    <w:p>
+      <w:pPr>
+        <w:pStyle w:val="Body1"/>
+        <w:numPr>
+          <w:ilvl w:val="0"/>
+          <w:numId w:val="15"/>
+        </w:numPr>
+        <w:spacing w:before="0"/>
+        <w:jc w:val="both"/>
+      </w:pPr>
+      <w:r>
+        <w:t xml:space="preserve">Work with the </w:t>
+      </w:r>
+      <w:proofErr w:type="spellStart"/>
+      <w:r>
+        <w:t>QueryCriteria</w:t>
+      </w:r>
+      <w:proofErr w:type="spellEnd"/>
+      <w:r>
+        <w:t xml:space="preserve"> class and process a Query Object.</w:t>
+      </w:r>
+    </w:p>
+    <w:p>
+      <w:pPr>
+        <w:pStyle w:val="Body1"/>
+        <w:numPr>
+          <w:ilvl w:val="0"/>
+          <w:numId w:val="15"/>
+        </w:numPr>
+        <w:spacing w:before="0"/>
+        <w:jc w:val="both"/>
+      </w:pPr>
+      <w:r>
+        <w:t xml:space="preserve">Write code to return a list of </w:t>
+      </w:r>
+      <w:proofErr w:type="spellStart"/>
+      <w:r>
+        <w:t>xStudent</w:t>
+      </w:r>
+      <w:proofErr w:type="spellEnd"/>
+      <w:r>
+        <w:t xml:space="preserve"> Objects by using the </w:t>
+      </w:r>
+      <w:proofErr w:type="spellStart"/>
+      <w:proofErr w:type="gramStart"/>
+      <w:r>
+        <w:t>fetchStudentsForSchool</w:t>
+      </w:r>
+      <w:proofErr w:type="spellEnd"/>
+      <w:r>
+        <w:t>(</w:t>
+      </w:r>
+      <w:proofErr w:type="gramEnd"/>
+      <w:r>
+        <w:t>) method.</w:t>
+      </w:r>
+    </w:p>
+    <w:p>
+      <w:pPr>
+        <w:pStyle w:val="Body1"/>
+        <w:numPr>
+          <w:ilvl w:val="0"/>
+          <w:numId w:val="15"/>
+        </w:numPr>
+        <w:spacing w:before="0"/>
+        <w:jc w:val="both"/>
+      </w:pPr>
+      <w:r>
+        <w:t xml:space="preserve">Note that the </w:t>
+      </w:r>
+      <w:proofErr w:type="spellStart"/>
+      <w:proofErr w:type="gramStart"/>
+      <w:r>
+        <w:t>fetchStudentsForSchool</w:t>
+      </w:r>
+      <w:proofErr w:type="spellEnd"/>
+      <w:r>
+        <w:t>(</w:t>
+      </w:r>
+      <w:proofErr w:type="gramEnd"/>
+      <w:r>
+        <w:t>) returns a list of List&lt;</w:t>
+      </w:r>
+      <w:proofErr w:type="spellStart"/>
+      <w:r>
+        <w:t>xStudentType</w:t>
+      </w:r>
+      <w:proofErr w:type="spellEnd"/>
+      <w:r>
+        <w:t>&gt;. This must be converted to a SIF Object (</w:t>
+      </w:r>
+      <w:proofErr w:type="spellStart"/>
+      <w:r>
+        <w:t>xStudentCollectionType</w:t>
+      </w:r>
+      <w:proofErr w:type="spellEnd"/>
+      <w:r>
+        <w:t xml:space="preserve">) before being returned to the caller. You must write that code as well (check out the </w:t>
+      </w:r>
+      <w:proofErr w:type="gramStart"/>
+      <w:r>
+        <w:t>retrieve(</w:t>
+      </w:r>
+      <w:proofErr w:type="gramEnd"/>
+      <w:r>
+        <w:t xml:space="preserve">) method in the </w:t>
+      </w:r>
+      <w:proofErr w:type="spellStart"/>
+      <w:r>
+        <w:t>StudentProvider</w:t>
+      </w:r>
+      <w:proofErr w:type="spellEnd"/>
+      <w:r>
+        <w:t xml:space="preserve"> class for some hints).</w:t>
+      </w:r>
+    </w:p>
+    <w:p>
+      <w:pPr>
+        <w:pStyle w:val="Body1"/>
+        <w:numPr>
+          <w:ilvl w:val="0"/>
+          <w:numId w:val="15"/>
+        </w:numPr>
+        <w:spacing w:before="0"/>
+        <w:jc w:val="both"/>
+      </w:pPr>
+      <w:r>
+        <w:t>Use your REST web-service tool of choice (i.e. Postman) to invoke and test the service path functionality of the provider.</w:t>
+      </w:r>
+    </w:p>
+    <w:p>
+      <w:pPr>
+        <w:pStyle w:val="Body1"/>
+        <w:spacing w:before="0"/>
+        <w:ind w:left="0"/>
+        <w:jc w:val="both"/>
+        <w:rPr>
+          <w:b/>
+        </w:rPr>
+      </w:pPr>
+    </w:p>
+    <w:p>
+      <w:pPr>
+        <w:pStyle w:val="Body1"/>
+        <w:spacing w:before="0"/>
+        <w:ind w:left="0"/>
+        <w:jc w:val="both"/>
+        <w:rPr>
+          <w:b/>
+        </w:rPr>
+      </w:pPr>
+      <w:r>
+        <w:rPr>
+          <w:b/>
+        </w:rPr>
+        <w:t>Tips</w:t>
+      </w:r>
+      <w:r>
+        <w:rPr>
+          <w:b/>
+        </w:rPr>
+        <w:t>:</w:t>
+      </w:r>
+    </w:p>
+    <w:p>
+      <w:pPr>
+        <w:pStyle w:val="Body1"/>
+        <w:numPr>
+          <w:ilvl w:val="0"/>
+          <w:numId w:val="42"/>
+        </w:numPr>
+        <w:spacing w:before="0"/>
+        <w:jc w:val="both"/>
+      </w:pPr>
+      <w:r>
+        <w:t xml:space="preserve">You can peek into the </w:t>
+      </w:r>
+      <w:proofErr w:type="gramStart"/>
+      <w:r>
+        <w:t>retrieve(</w:t>
+      </w:r>
+      <w:proofErr w:type="gramEnd"/>
+      <w:r>
+        <w:t xml:space="preserve">) method of the </w:t>
+      </w:r>
+      <w:proofErr w:type="spellStart"/>
+      <w:r>
+        <w:t>StudentProvider</w:t>
+      </w:r>
+      <w:proofErr w:type="spellEnd"/>
+      <w:r>
+        <w:t xml:space="preserve"> to see how a list of students can be </w:t>
+      </w:r>
+      <w:r>
+        <w:t>converted to the correct SIF Object.</w:t>
+      </w:r>
+      <w:r>
+        <w:t>.</w:t>
+      </w:r>
+    </w:p>
+    <w:p>
+      <w:pPr>
+        <w:pStyle w:val="Body1"/>
+        <w:numPr>
+          <w:ilvl w:val="0"/>
+          <w:numId w:val="42"/>
+        </w:numPr>
+        <w:spacing w:before="0"/>
+        <w:jc w:val="both"/>
+      </w:pPr>
+      <w:r>
+        <w:t>The demo.xml has already an entry for the required service path. Look into the demo.xml to find it and see how it is structured.</w:t>
+      </w:r>
+    </w:p>
+    <w:p>
+      <w:pPr>
+        <w:pStyle w:val="Body1"/>
+        <w:spacing w:before="0"/>
+        <w:ind w:left="0"/>
+        <w:jc w:val="both"/>
+      </w:pPr>
+    </w:p>
+    <w:p>
+      <w:pPr>
+        <w:pStyle w:val="Body1"/>
+        <w:spacing w:before="0"/>
+        <w:ind w:left="0"/>
+        <w:jc w:val="both"/>
+        <w:rPr>
+          <w:b/>
+        </w:rPr>
+      </w:pPr>
+      <w:r>
+        <w:rPr>
+          <w:b/>
+        </w:rPr>
+        <w:t>Note</w:t>
+      </w:r>
+      <w:r>
+        <w:rPr>
+          <w:b/>
+        </w:rPr>
+        <w:t>:</w:t>
+      </w:r>
+    </w:p>
+    <w:p>
+      <w:pPr>
+        <w:pStyle w:val="Body1"/>
+        <w:spacing w:before="0"/>
+        <w:ind w:left="0"/>
+        <w:jc w:val="both"/>
+      </w:pPr>
+      <w:r>
+        <w:t xml:space="preserve">In a real implementation you would need to query your database for example with the correct where-clause derived from the </w:t>
+      </w:r>
+      <w:proofErr w:type="spellStart"/>
+      <w:r>
+        <w:t>QueriCritera</w:t>
+      </w:r>
+      <w:proofErr w:type="spellEnd"/>
+      <w:r>
+        <w:t xml:space="preserve"> object to get a list of students for a given class.</w:t>
+      </w:r>
+    </w:p>
+    <w:p>
+      <w:pPr>
+        <w:pStyle w:val="Heading2"/>
+      </w:pPr>
+      <w:bookmarkStart w:id="37" w:name="_Toc429993246"/>
+      <w:bookmarkStart w:id="38" w:name="_Toc439229715"/>
+      <w:r>
+        <w:t>Consumer Implementation</w:t>
+      </w:r>
+      <w:bookmarkEnd w:id="37"/>
+      <w:bookmarkEnd w:id="38"/>
+    </w:p>
+    <w:p>
+      <w:r>
         <w:t xml:space="preserve">Exercise </w:t>
       </w:r>
       <w:r>
-        <w:t>6</w:t>
+        <w:fldChar w:fldCharType="begin"/>
+      </w:r>
+      <w:r>
+        <w:instrText xml:space="preserve"> REF _Ref415141583 \r \h </w:instrText>
+      </w:r>
+      <w:r>
+        <w:fldChar w:fldCharType="separate"/>
+      </w:r>
+      <w:r>
+        <w:t>6.1</w:t>
+      </w:r>
+      <w:r>
+        <w:fldChar w:fldCharType="end"/>
+      </w:r>
+      <w:r>
+        <w:t xml:space="preserve"> should be completed before this exercise otherwise there is no provider that can be used to send a service path query to.</w:t>
+      </w:r>
+    </w:p>
+    <w:p>
+      <w:pPr>
+        <w:pStyle w:val="Body1"/>
+        <w:ind w:left="0"/>
+        <w:jc w:val="both"/>
+        <w:rPr>
+          <w:b/>
+        </w:rPr>
+      </w:pPr>
+      <w:r>
+        <w:rPr>
+          <w:b/>
+        </w:rPr>
+        <w:t>Task:</w:t>
+      </w:r>
+    </w:p>
+    <w:p>
+      <w:pPr>
+        <w:pStyle w:val="Body1"/>
+        <w:numPr>
+          <w:ilvl w:val="0"/>
+          <w:numId w:val="15"/>
+        </w:numPr>
+        <w:spacing w:before="0"/>
+        <w:jc w:val="both"/>
+      </w:pPr>
+      <w:r>
+        <w:t xml:space="preserve">Use the </w:t>
+      </w:r>
+      <w:proofErr w:type="spellStart"/>
+      <w:r>
+        <w:t>DemoConsumer</w:t>
+      </w:r>
+      <w:proofErr w:type="spellEnd"/>
+      <w:r>
+        <w:t xml:space="preserve"> class to implement a service path for …/</w:t>
+      </w:r>
+      <w:proofErr w:type="spellStart"/>
+      <w:r>
+        <w:t>xSchools</w:t>
+      </w:r>
+      <w:proofErr w:type="spellEnd"/>
+      <w:proofErr w:type="gramStart"/>
+      <w:r>
+        <w:t>/{</w:t>
+      </w:r>
+      <w:proofErr w:type="gramEnd"/>
+      <w:r>
+        <w:t>}/</w:t>
+      </w:r>
+      <w:proofErr w:type="spellStart"/>
+      <w:r>
+        <w:t>x</w:t>
+      </w:r>
+      <w:r>
+        <w:t>Students</w:t>
+      </w:r>
+      <w:proofErr w:type="spellEnd"/>
+      <w:r>
+        <w:t xml:space="preserve"> which means get all </w:t>
+      </w:r>
+      <w:r>
+        <w:t>students at a given school.</w:t>
+      </w:r>
+    </w:p>
+    <w:p>
+      <w:pPr>
+        <w:pStyle w:val="Body1"/>
+        <w:numPr>
+          <w:ilvl w:val="0"/>
+          <w:numId w:val="15"/>
+        </w:numPr>
+        <w:spacing w:before="0"/>
+        <w:jc w:val="both"/>
+      </w:pPr>
+      <w:r>
+        <w:t xml:space="preserve">Checkout the </w:t>
+      </w:r>
+      <w:proofErr w:type="spellStart"/>
+      <w:proofErr w:type="gramStart"/>
+      <w:r>
+        <w:t>consumer.retrieveByServicePath</w:t>
+      </w:r>
+      <w:proofErr w:type="spellEnd"/>
+      <w:r>
+        <w:t>(</w:t>
+      </w:r>
+      <w:proofErr w:type="gramEnd"/>
+      <w:r>
+        <w:t>) method and its parameters.</w:t>
+      </w:r>
+    </w:p>
+    <w:p>
+      <w:pPr>
+        <w:pStyle w:val="Body1"/>
+        <w:numPr>
+          <w:ilvl w:val="0"/>
+          <w:numId w:val="15"/>
+        </w:numPr>
+        <w:spacing w:before="0"/>
+        <w:jc w:val="both"/>
+      </w:pPr>
+      <w:r>
+        <w:t xml:space="preserve">Work with the </w:t>
+      </w:r>
+      <w:proofErr w:type="spellStart"/>
+      <w:r>
+        <w:t>QueryCriteria</w:t>
+      </w:r>
+      <w:proofErr w:type="spellEnd"/>
+      <w:r>
+        <w:t xml:space="preserve"> class and create a Query Object for the given service path.</w:t>
+      </w:r>
+    </w:p>
+    <w:p>
+      <w:pPr>
+        <w:pStyle w:val="Body1"/>
+        <w:spacing w:before="0"/>
+        <w:ind w:left="765"/>
+        <w:jc w:val="both"/>
+      </w:pPr>
+    </w:p>
+    <w:p>
+      <w:pPr>
+        <w:pStyle w:val="Body1"/>
+        <w:spacing w:before="0"/>
+        <w:ind w:left="0"/>
+        <w:jc w:val="both"/>
+        <w:rPr>
+          <w:b/>
+        </w:rPr>
+      </w:pPr>
+      <w:r>
+        <w:rPr>
+          <w:b/>
+        </w:rPr>
+        <w:t>Tips</w:t>
+      </w:r>
+      <w:r>
+        <w:rPr>
+          <w:b/>
+        </w:rPr>
+        <w:t>:</w:t>
+      </w:r>
+    </w:p>
+    <w:p>
+      <w:pPr>
+        <w:pStyle w:val="Body1"/>
+        <w:numPr>
+          <w:ilvl w:val="0"/>
+          <w:numId w:val="43"/>
+        </w:numPr>
+        <w:spacing w:before="0"/>
+        <w:ind w:left="709"/>
+        <w:jc w:val="both"/>
+      </w:pPr>
+      <w:r>
+        <w:t xml:space="preserve">There is already a ‘skeleton’ for the service path functionality in the </w:t>
+      </w:r>
+      <w:proofErr w:type="spellStart"/>
+      <w:r>
+        <w:t>DemoConsumer</w:t>
+      </w:r>
+      <w:proofErr w:type="spellEnd"/>
+      <w:r>
+        <w:t xml:space="preserve"> class. Look in the </w:t>
+      </w:r>
+      <w:proofErr w:type="spellStart"/>
+      <w:proofErr w:type="gramStart"/>
+      <w:r>
+        <w:t>getStudentsByServicePath</w:t>
+      </w:r>
+      <w:proofErr w:type="spellEnd"/>
+      <w:r>
+        <w:t>(</w:t>
+      </w:r>
+      <w:proofErr w:type="gramEnd"/>
+      <w:r>
+        <w:t xml:space="preserve">) method and fill in the missing bits. </w:t>
+      </w:r>
+    </w:p>
+    <w:p>
+      <w:pPr>
+        <w:pStyle w:val="Body1"/>
+        <w:numPr>
+          <w:ilvl w:val="0"/>
+          <w:numId w:val="43"/>
+        </w:numPr>
+        <w:spacing w:before="0"/>
+        <w:ind w:left="709"/>
+        <w:jc w:val="both"/>
+      </w:pPr>
+      <w:r>
+        <w:t xml:space="preserve">To test it uncomment the appropriate line in the </w:t>
+      </w:r>
+      <w:proofErr w:type="gramStart"/>
+      <w:r>
+        <w:t>main(</w:t>
+      </w:r>
+      <w:proofErr w:type="gramEnd"/>
+      <w:r>
+        <w:t xml:space="preserve">) method of the </w:t>
+      </w:r>
+      <w:proofErr w:type="spellStart"/>
+      <w:r>
+        <w:t>DemoConsumer</w:t>
+      </w:r>
+      <w:proofErr w:type="spellEnd"/>
+      <w:r>
+        <w:t xml:space="preserve"> Class and run it.</w:t>
+      </w:r>
+    </w:p>
+    <w:p>
+      <w:pPr>
+        <w:pStyle w:val="Body1"/>
+        <w:numPr>
+          <w:ilvl w:val="0"/>
+          <w:numId w:val="43"/>
+        </w:numPr>
+        <w:spacing w:before="0"/>
+        <w:ind w:left="709"/>
+        <w:jc w:val="both"/>
+      </w:pPr>
+      <w:r>
+        <w:lastRenderedPageBreak/>
+        <w:t>Observe the output. Also observe the output of the provider to confirm it is being invoked.</w:t>
+      </w:r>
+    </w:p>
+    <w:p>
+      <w:pPr>
+        <w:pStyle w:val="Heading1"/>
+      </w:pPr>
+      <w:bookmarkStart w:id="39" w:name="_Toc439229716"/>
+      <w:r>
+        <w:t xml:space="preserve">Exercise </w:t>
+      </w:r>
+      <w:r>
+        <w:t>7</w:t>
       </w:r>
       <w:r>
         <w:t>: Connect-A-Thon</w:t>
       </w:r>
-      <w:bookmarkEnd w:id="32"/>
+      <w:bookmarkEnd w:id="39"/>
     </w:p>
     <w:p>
       <w:pPr>
@@ -7179,11 +8080,11 @@
       <w:pPr>
         <w:pStyle w:val="Heading2"/>
       </w:pPr>
-      <w:bookmarkStart w:id="33" w:name="_Toc439146825"/>
+      <w:bookmarkStart w:id="40" w:name="_Toc439229717"/>
       <w:r>
         <w:t>General Preparation</w:t>
       </w:r>
-      <w:bookmarkEnd w:id="33"/>
+      <w:bookmarkEnd w:id="40"/>
     </w:p>
     <w:p>
       <w:r>
@@ -7207,11 +8108,11 @@
       <w:pPr>
         <w:pStyle w:val="Heading2"/>
       </w:pPr>
-      <w:bookmarkStart w:id="34" w:name="_Toc439146826"/>
+      <w:bookmarkStart w:id="41" w:name="_Toc439229718"/>
       <w:r>
         <w:t>Prepare your Provider to participate in the local network</w:t>
       </w:r>
-      <w:bookmarkEnd w:id="34"/>
+      <w:bookmarkEnd w:id="41"/>
     </w:p>
     <w:p>
       <w:pPr>
@@ -7416,16 +8317,11 @@
       <w:pPr>
         <w:pStyle w:val="Heading2"/>
       </w:pPr>
-      <w:bookmarkStart w:id="35" w:name="_Toc439146827"/>
-      <w:r>
-        <w:t xml:space="preserve">Prepare you </w:t>
-      </w:r>
-      <w:bookmarkStart w:id="36" w:name="_GoBack"/>
-      <w:bookmarkEnd w:id="36"/>
-      <w:r>
-        <w:t>Consumer to connect to another Provider</w:t>
-      </w:r>
-      <w:bookmarkEnd w:id="35"/>
+      <w:bookmarkStart w:id="42" w:name="_Toc439229719"/>
+      <w:r>
+        <w:t>Prepare you Consumer to connect to another Provider</w:t>
+      </w:r>
+      <w:bookmarkEnd w:id="42"/>
     </w:p>
     <w:p>
       <w:pPr>
@@ -7558,11 +8454,11 @@
       <w:pPr>
         <w:pStyle w:val="Heading2"/>
       </w:pPr>
-      <w:bookmarkStart w:id="37" w:name="_Toc439146828"/>
+      <w:bookmarkStart w:id="43" w:name="_Toc439229720"/>
       <w:r>
         <w:t>Confirm that it is really working…</w:t>
       </w:r>
-      <w:bookmarkEnd w:id="37"/>
+      <w:bookmarkEnd w:id="43"/>
     </w:p>
     <w:p>
       <w:pPr>
@@ -7613,12 +8509,12 @@
       <w:pPr>
         <w:pStyle w:val="Title"/>
       </w:pPr>
-      <w:bookmarkStart w:id="38" w:name="_Toc439146829"/>
+      <w:bookmarkStart w:id="44" w:name="_Toc439229721"/>
       <w:r>
         <w:lastRenderedPageBreak/>
         <w:t>Appendix A: Classpath &amp; Deployment</w:t>
       </w:r>
-      <w:bookmarkEnd w:id="38"/>
+      <w:bookmarkEnd w:id="44"/>
     </w:p>
     <w:p>
       <w:pPr>
@@ -8687,7 +9583,7 @@
       <w:pPr>
         <w:pStyle w:val="Title"/>
       </w:pPr>
-      <w:bookmarkStart w:id="39" w:name="_Toc439146830"/>
+      <w:bookmarkStart w:id="45" w:name="_Toc439229722"/>
       <w:r>
         <w:lastRenderedPageBreak/>
         <w:t>A</w:t>
@@ -8695,7 +9591,7 @@
       <w:r>
         <w:t>ppendix B: REST Client – Chrome Postman</w:t>
       </w:r>
-      <w:bookmarkEnd w:id="39"/>
+      <w:bookmarkEnd w:id="45"/>
     </w:p>
     <w:p>
       <w:pPr>
@@ -8862,11 +9758,21 @@
     <w:r>
       <w:instrText xml:space="preserve"> QUOTE "Revision: " </w:instrText>
     </w:r>
-    <w:fldSimple w:instr=" DOCPROPERTY &quot;Revision&quot; ">
-      <w:r>
-        <w:instrText>1.1</w:instrText>
-      </w:r>
-    </w:fldSimple>
+    <w:r>
+      <w:fldChar w:fldCharType="begin"/>
+    </w:r>
+    <w:r>
+      <w:instrText xml:space="preserve"> DOCPROPERTY "Revision" </w:instrText>
+    </w:r>
+    <w:r>
+      <w:fldChar w:fldCharType="separate"/>
+    </w:r>
+    <w:r>
+      <w:instrText>1.1</w:instrText>
+    </w:r>
+    <w:r>
+      <w:fldChar w:fldCharType="end"/>
+    </w:r>
     <w:r>
       <w:fldChar w:fldCharType="begin"/>
     </w:r>
@@ -8879,11 +9785,21 @@
     <w:r>
       <w:instrText xml:space="preserve">F </w:instrText>
     </w:r>
-    <w:fldSimple w:instr=" DOCPROPERTY &quot;Status&quot; ">
-      <w:r>
-        <w:instrText>draft</w:instrText>
-      </w:r>
-    </w:fldSimple>
+    <w:r>
+      <w:fldChar w:fldCharType="begin"/>
+    </w:r>
+    <w:r>
+      <w:instrText xml:space="preserve"> DOCPROPERTY "Status" </w:instrText>
+    </w:r>
+    <w:r>
+      <w:fldChar w:fldCharType="separate"/>
+    </w:r>
+    <w:r>
+      <w:instrText>draft</w:instrText>
+    </w:r>
+    <w:r>
+      <w:fldChar w:fldCharType="end"/>
+    </w:r>
     <w:r>
       <w:instrText xml:space="preserve"> = "draft" " (</w:instrText>
     </w:r>
@@ -8983,19 +9899,39 @@
     <w:r>
       <w:tab/>
     </w:r>
-    <w:fldSimple w:instr=" DOCPROPERTY &quot;Title&quot; ">
-      <w:r>
-        <w:t>SIF3 Training Exercises - Java</w:t>
-      </w:r>
-    </w:fldSimple>
+    <w:r>
+      <w:fldChar w:fldCharType="begin"/>
+    </w:r>
+    <w:r>
+      <w:instrText xml:space="preserve"> DOCPROPERTY "Title" </w:instrText>
+    </w:r>
+    <w:r>
+      <w:fldChar w:fldCharType="separate"/>
+    </w:r>
+    <w:r>
+      <w:t>SIF3 Training Exercises - Java</w:t>
+    </w:r>
+    <w:r>
+      <w:fldChar w:fldCharType="end"/>
+    </w:r>
     <w:r>
       <w:t xml:space="preserve"> (</w:t>
     </w:r>
-    <w:fldSimple w:instr=" DOCPROPERTY &quot;SystemAbbreviation&quot; ">
-      <w:r>
-        <w:t>BC_EX_JAVA</w:t>
-      </w:r>
-    </w:fldSimple>
+    <w:r>
+      <w:fldChar w:fldCharType="begin"/>
+    </w:r>
+    <w:r>
+      <w:instrText xml:space="preserve"> DOCPROPERTY "SystemAbbreviation" </w:instrText>
+    </w:r>
+    <w:r>
+      <w:fldChar w:fldCharType="separate"/>
+    </w:r>
+    <w:r>
+      <w:t>BC_EX_JAVA</w:t>
+    </w:r>
+    <w:r>
+      <w:fldChar w:fldCharType="end"/>
+    </w:r>
     <w:r>
       <w:t>)</w:t>
     </w:r>
@@ -9063,7 +9999,7 @@
       <w:rPr>
         <w:noProof/>
       </w:rPr>
-      <w:t>12</w:t>
+      <w:t>2</w:t>
     </w:r>
     <w:r>
       <w:fldChar w:fldCharType="end"/>
@@ -9071,14 +10007,27 @@
     <w:r>
       <w:t xml:space="preserve"> of </w:t>
     </w:r>
-    <w:fldSimple w:instr=" NUMPAGES ">
-      <w:r>
-        <w:rPr>
-          <w:noProof/>
-        </w:rPr>
-        <w:t>13</w:t>
-      </w:r>
-    </w:fldSimple>
+    <w:r>
+      <w:fldChar w:fldCharType="begin"/>
+    </w:r>
+    <w:r>
+      <w:instrText xml:space="preserve"> NUMPAGES </w:instrText>
+    </w:r>
+    <w:r>
+      <w:fldChar w:fldCharType="separate"/>
+    </w:r>
+    <w:r>
+      <w:rPr>
+        <w:noProof/>
+      </w:rPr>
+      <w:t>14</w:t>
+    </w:r>
+    <w:r>
+      <w:rPr>
+        <w:noProof/>
+      </w:rPr>
+      <w:fldChar w:fldCharType="end"/>
+    </w:r>
     <w:r>
       <w:rPr>
         <w:noProof/>
@@ -9165,19 +10114,39 @@
     <w:pPr>
       <w:pStyle w:val="Footer"/>
     </w:pPr>
-    <w:fldSimple w:instr=" DOCPROPERTY &quot;SystemAbbreviation&quot; ">
-      <w:r>
-        <w:t>BC_EX_JAVA</w:t>
-      </w:r>
-    </w:fldSimple>
+    <w:r>
+      <w:fldChar w:fldCharType="begin"/>
+    </w:r>
+    <w:r>
+      <w:instrText xml:space="preserve"> DOCPROPERTY "SystemAbbreviation" </w:instrText>
+    </w:r>
+    <w:r>
+      <w:fldChar w:fldCharType="separate"/>
+    </w:r>
+    <w:r>
+      <w:t>BC_EX_JAVA</w:t>
+    </w:r>
+    <w:r>
+      <w:fldChar w:fldCharType="end"/>
+    </w:r>
     <w:r>
       <w:t xml:space="preserve"> Version </w:t>
     </w:r>
-    <w:fldSimple w:instr=" DOCPROPERTY &quot;SystemVersion&quot; ">
-      <w:r>
-        <w:t>1.1</w:t>
-      </w:r>
-    </w:fldSimple>
+    <w:r>
+      <w:fldChar w:fldCharType="begin"/>
+    </w:r>
+    <w:r>
+      <w:instrText xml:space="preserve"> DOCPROPERTY "SystemVersion" </w:instrText>
+    </w:r>
+    <w:r>
+      <w:fldChar w:fldCharType="separate"/>
+    </w:r>
+    <w:r>
+      <w:t>1.1</w:t>
+    </w:r>
+    <w:r>
+      <w:fldChar w:fldCharType="end"/>
+    </w:r>
     <w:r>
       <w:tab/>
     </w:r>
@@ -9190,11 +10159,21 @@
     <w:r>
       <w:instrText xml:space="preserve"> QUOTE "Revision: " </w:instrText>
     </w:r>
-    <w:fldSimple w:instr=" DOCPROPERTY &quot;Revision&quot; ">
-      <w:r>
-        <w:instrText>1.1</w:instrText>
-      </w:r>
-    </w:fldSimple>
+    <w:r>
+      <w:fldChar w:fldCharType="begin"/>
+    </w:r>
+    <w:r>
+      <w:instrText xml:space="preserve"> DOCPROPERTY "Revision" </w:instrText>
+    </w:r>
+    <w:r>
+      <w:fldChar w:fldCharType="separate"/>
+    </w:r>
+    <w:r>
+      <w:instrText>1.1</w:instrText>
+    </w:r>
+    <w:r>
+      <w:fldChar w:fldCharType="end"/>
+    </w:r>
     <w:r>
       <w:fldChar w:fldCharType="begin"/>
     </w:r>
@@ -9207,11 +10186,21 @@
     <w:r>
       <w:instrText xml:space="preserve">F </w:instrText>
     </w:r>
-    <w:fldSimple w:instr=" DOCPROPERTY &quot;Status&quot; ">
-      <w:r>
-        <w:instrText>draft</w:instrText>
-      </w:r>
-    </w:fldSimple>
+    <w:r>
+      <w:fldChar w:fldCharType="begin"/>
+    </w:r>
+    <w:r>
+      <w:instrText xml:space="preserve"> DOCPROPERTY "Status" </w:instrText>
+    </w:r>
+    <w:r>
+      <w:fldChar w:fldCharType="separate"/>
+    </w:r>
+    <w:r>
+      <w:instrText>draft</w:instrText>
+    </w:r>
+    <w:r>
+      <w:fldChar w:fldCharType="end"/>
+    </w:r>
     <w:r>
       <w:instrText xml:space="preserve"> = "draft" " (</w:instrText>
     </w:r>
@@ -9310,11 +10299,21 @@
     <w:pPr>
       <w:pStyle w:val="Footer"/>
     </w:pPr>
-    <w:fldSimple w:instr=" DOCPROPERTY &quot;Title&quot; ">
-      <w:r>
-        <w:t>SIF3 Training Exercises - Java</w:t>
-      </w:r>
-    </w:fldSimple>
+    <w:r>
+      <w:fldChar w:fldCharType="begin"/>
+    </w:r>
+    <w:r>
+      <w:instrText xml:space="preserve"> DOCPROPERTY "Title" </w:instrText>
+    </w:r>
+    <w:r>
+      <w:fldChar w:fldCharType="separate"/>
+    </w:r>
+    <w:r>
+      <w:t>SIF3 Training Exercises - Java</w:t>
+    </w:r>
+    <w:r>
+      <w:fldChar w:fldCharType="end"/>
+    </w:r>
     <w:r>
       <w:tab/>
     </w:r>
@@ -9366,14 +10365,27 @@
     <w:r>
       <w:t xml:space="preserve"> of </w:t>
     </w:r>
-    <w:fldSimple w:instr=" NUMPAGES ">
-      <w:r>
-        <w:rPr>
-          <w:noProof/>
-        </w:rPr>
-        <w:t>13</w:t>
-      </w:r>
-    </w:fldSimple>
+    <w:r>
+      <w:fldChar w:fldCharType="begin"/>
+    </w:r>
+    <w:r>
+      <w:instrText xml:space="preserve"> NUMPAGES </w:instrText>
+    </w:r>
+    <w:r>
+      <w:fldChar w:fldCharType="separate"/>
+    </w:r>
+    <w:r>
+      <w:rPr>
+        <w:noProof/>
+      </w:rPr>
+      <w:t>14</w:t>
+    </w:r>
+    <w:r>
+      <w:rPr>
+        <w:noProof/>
+      </w:rPr>
+      <w:fldChar w:fldCharType="end"/>
+    </w:r>
     <w:r>
       <w:rPr>
         <w:noProof/>
@@ -9555,11 +10567,21 @@
         </mc:Fallback>
       </mc:AlternateContent>
     </w:r>
-    <w:fldSimple w:instr=" DOCPROPERTY &quot;SystemTitle&quot; ">
-      <w:r>
-        <w:t>SIF3 Training Exercises</w:t>
-      </w:r>
-    </w:fldSimple>
+    <w:r>
+      <w:fldChar w:fldCharType="begin"/>
+    </w:r>
+    <w:r>
+      <w:instrText xml:space="preserve"> DOCPROPERTY "SystemTitle" </w:instrText>
+    </w:r>
+    <w:r>
+      <w:fldChar w:fldCharType="separate"/>
+    </w:r>
+    <w:r>
+      <w:t>SIF3 Training Exercises</w:t>
+    </w:r>
+    <w:r>
+      <w:fldChar w:fldCharType="end"/>
+    </w:r>
     <w:r>
       <w:tab/>
     </w:r>
@@ -9764,11 +10786,21 @@
     <w:r>
       <w:tab/>
     </w:r>
-    <w:fldSimple w:instr=" DOCPROPERTY &quot;SystemTitle&quot; ">
-      <w:r>
-        <w:t>SIF3 Training Exercises</w:t>
-      </w:r>
-    </w:fldSimple>
+    <w:r>
+      <w:fldChar w:fldCharType="begin"/>
+    </w:r>
+    <w:r>
+      <w:instrText xml:space="preserve"> DOCPROPERTY "SystemTitle" </w:instrText>
+    </w:r>
+    <w:r>
+      <w:fldChar w:fldCharType="separate"/>
+    </w:r>
+    <w:r>
+      <w:t>SIF3 Training Exercises</w:t>
+    </w:r>
+    <w:r>
+      <w:fldChar w:fldCharType="end"/>
+    </w:r>
   </w:p>
 </w:hdr>
 </file>
@@ -11380,6 +12412,119 @@
     </w:lvl>
   </w:abstractNum>
   <w:abstractNum w:abstractNumId="14">
+    <w:nsid w:val="31041E95"/>
+    <w:multiLevelType w:val="hybridMultilevel"/>
+    <w:tmpl w:val="F1C21E44"/>
+    <w:lvl w:ilvl="0" w:tplc="0C090001">
+      <w:start w:val="1"/>
+      <w:numFmt w:val="bullet"/>
+      <w:lvlText w:val=""/>
+      <w:lvlJc w:val="left"/>
+      <w:pPr>
+        <w:ind w:left="1482" w:hanging="360"/>
+      </w:pPr>
+      <w:rPr>
+        <w:rFonts w:ascii="Symbol" w:hAnsi="Symbol" w:hint="default"/>
+      </w:rPr>
+    </w:lvl>
+    <w:lvl w:ilvl="1" w:tplc="0C090003" w:tentative="1">
+      <w:start w:val="1"/>
+      <w:numFmt w:val="bullet"/>
+      <w:lvlText w:val="o"/>
+      <w:lvlJc w:val="left"/>
+      <w:pPr>
+        <w:ind w:left="2202" w:hanging="360"/>
+      </w:pPr>
+      <w:rPr>
+        <w:rFonts w:ascii="Courier New" w:hAnsi="Courier New" w:cs="Courier New" w:hint="default"/>
+      </w:rPr>
+    </w:lvl>
+    <w:lvl w:ilvl="2" w:tplc="0C090005" w:tentative="1">
+      <w:start w:val="1"/>
+      <w:numFmt w:val="bullet"/>
+      <w:lvlText w:val=""/>
+      <w:lvlJc w:val="left"/>
+      <w:pPr>
+        <w:ind w:left="2922" w:hanging="360"/>
+      </w:pPr>
+      <w:rPr>
+        <w:rFonts w:ascii="Wingdings" w:hAnsi="Wingdings" w:hint="default"/>
+      </w:rPr>
+    </w:lvl>
+    <w:lvl w:ilvl="3" w:tplc="0C090001" w:tentative="1">
+      <w:start w:val="1"/>
+      <w:numFmt w:val="bullet"/>
+      <w:lvlText w:val=""/>
+      <w:lvlJc w:val="left"/>
+      <w:pPr>
+        <w:ind w:left="3642" w:hanging="360"/>
+      </w:pPr>
+      <w:rPr>
+        <w:rFonts w:ascii="Symbol" w:hAnsi="Symbol" w:hint="default"/>
+      </w:rPr>
+    </w:lvl>
+    <w:lvl w:ilvl="4" w:tplc="0C090003" w:tentative="1">
+      <w:start w:val="1"/>
+      <w:numFmt w:val="bullet"/>
+      <w:lvlText w:val="o"/>
+      <w:lvlJc w:val="left"/>
+      <w:pPr>
+        <w:ind w:left="4362" w:hanging="360"/>
+      </w:pPr>
+      <w:rPr>
+        <w:rFonts w:ascii="Courier New" w:hAnsi="Courier New" w:cs="Courier New" w:hint="default"/>
+      </w:rPr>
+    </w:lvl>
+    <w:lvl w:ilvl="5" w:tplc="0C090005" w:tentative="1">
+      <w:start w:val="1"/>
+      <w:numFmt w:val="bullet"/>
+      <w:lvlText w:val=""/>
+      <w:lvlJc w:val="left"/>
+      <w:pPr>
+        <w:ind w:left="5082" w:hanging="360"/>
+      </w:pPr>
+      <w:rPr>
+        <w:rFonts w:ascii="Wingdings" w:hAnsi="Wingdings" w:hint="default"/>
+      </w:rPr>
+    </w:lvl>
+    <w:lvl w:ilvl="6" w:tplc="0C090001" w:tentative="1">
+      <w:start w:val="1"/>
+      <w:numFmt w:val="bullet"/>
+      <w:lvlText w:val=""/>
+      <w:lvlJc w:val="left"/>
+      <w:pPr>
+        <w:ind w:left="5802" w:hanging="360"/>
+      </w:pPr>
+      <w:rPr>
+        <w:rFonts w:ascii="Symbol" w:hAnsi="Symbol" w:hint="default"/>
+      </w:rPr>
+    </w:lvl>
+    <w:lvl w:ilvl="7" w:tplc="0C090003" w:tentative="1">
+      <w:start w:val="1"/>
+      <w:numFmt w:val="bullet"/>
+      <w:lvlText w:val="o"/>
+      <w:lvlJc w:val="left"/>
+      <w:pPr>
+        <w:ind w:left="6522" w:hanging="360"/>
+      </w:pPr>
+      <w:rPr>
+        <w:rFonts w:ascii="Courier New" w:hAnsi="Courier New" w:cs="Courier New" w:hint="default"/>
+      </w:rPr>
+    </w:lvl>
+    <w:lvl w:ilvl="8" w:tplc="0C090005" w:tentative="1">
+      <w:start w:val="1"/>
+      <w:numFmt w:val="bullet"/>
+      <w:lvlText w:val=""/>
+      <w:lvlJc w:val="left"/>
+      <w:pPr>
+        <w:ind w:left="7242" w:hanging="360"/>
+      </w:pPr>
+      <w:rPr>
+        <w:rFonts w:ascii="Wingdings" w:hAnsi="Wingdings" w:hint="default"/>
+      </w:rPr>
+    </w:lvl>
+  </w:abstractNum>
+  <w:abstractNum w:abstractNumId="15">
     <w:nsid w:val="332F5562"/>
     <w:multiLevelType w:val="hybridMultilevel"/>
     <w:tmpl w:val="9716A59C"/>
@@ -11465,7 +12610,7 @@
       </w:pPr>
     </w:lvl>
   </w:abstractNum>
-  <w:abstractNum w:abstractNumId="15">
+  <w:abstractNum w:abstractNumId="16">
     <w:nsid w:val="33EF17FC"/>
     <w:multiLevelType w:val="hybridMultilevel"/>
     <w:tmpl w:val="AB682F60"/>
@@ -11578,7 +12723,7 @@
       </w:rPr>
     </w:lvl>
   </w:abstractNum>
-  <w:abstractNum w:abstractNumId="16">
+  <w:abstractNum w:abstractNumId="17">
     <w:nsid w:val="34F73017"/>
     <w:multiLevelType w:val="hybridMultilevel"/>
     <w:tmpl w:val="398E7FEA"/>
@@ -11664,7 +12809,7 @@
       </w:pPr>
     </w:lvl>
   </w:abstractNum>
-  <w:abstractNum w:abstractNumId="17">
+  <w:abstractNum w:abstractNumId="18">
     <w:nsid w:val="3FEC0810"/>
     <w:multiLevelType w:val="hybridMultilevel"/>
     <w:tmpl w:val="D72442E2"/>
@@ -11750,7 +12895,7 @@
       </w:pPr>
     </w:lvl>
   </w:abstractNum>
-  <w:abstractNum w:abstractNumId="18">
+  <w:abstractNum w:abstractNumId="19">
     <w:nsid w:val="42E93988"/>
     <w:multiLevelType w:val="hybridMultilevel"/>
     <w:tmpl w:val="ABAA2648"/>
@@ -11863,7 +13008,7 @@
       </w:rPr>
     </w:lvl>
   </w:abstractNum>
-  <w:abstractNum w:abstractNumId="19">
+  <w:abstractNum w:abstractNumId="20">
     <w:nsid w:val="440E11A3"/>
     <w:multiLevelType w:val="multilevel"/>
     <w:tmpl w:val="3358FF80"/>
@@ -12039,7 +13184,7 @@
       </w:rPr>
     </w:lvl>
   </w:abstractNum>
-  <w:abstractNum w:abstractNumId="20">
+  <w:abstractNum w:abstractNumId="21">
     <w:nsid w:val="4C6B6786"/>
     <w:multiLevelType w:val="hybridMultilevel"/>
     <w:tmpl w:val="B144054C"/>
@@ -12152,7 +13297,7 @@
       </w:rPr>
     </w:lvl>
   </w:abstractNum>
-  <w:abstractNum w:abstractNumId="21">
+  <w:abstractNum w:abstractNumId="22">
     <w:nsid w:val="55197A4F"/>
     <w:multiLevelType w:val="hybridMultilevel"/>
     <w:tmpl w:val="DF86D2E8"/>
@@ -12265,7 +13410,7 @@
       </w:rPr>
     </w:lvl>
   </w:abstractNum>
-  <w:abstractNum w:abstractNumId="22">
+  <w:abstractNum w:abstractNumId="23">
     <w:nsid w:val="55987623"/>
     <w:multiLevelType w:val="hybridMultilevel"/>
     <w:tmpl w:val="D5745228"/>
@@ -12405,7 +13550,7 @@
       </w:rPr>
     </w:lvl>
   </w:abstractNum>
-  <w:abstractNum w:abstractNumId="23">
+  <w:abstractNum w:abstractNumId="24">
     <w:nsid w:val="5A8905DF"/>
     <w:multiLevelType w:val="multilevel"/>
     <w:tmpl w:val="86443F36"/>
@@ -12551,7 +13696,120 @@
       </w:rPr>
     </w:lvl>
   </w:abstractNum>
-  <w:abstractNum w:abstractNumId="24">
+  <w:abstractNum w:abstractNumId="25">
+    <w:nsid w:val="5ECF6536"/>
+    <w:multiLevelType w:val="hybridMultilevel"/>
+    <w:tmpl w:val="40846FC2"/>
+    <w:lvl w:ilvl="0" w:tplc="0C090001">
+      <w:start w:val="1"/>
+      <w:numFmt w:val="bullet"/>
+      <w:lvlText w:val=""/>
+      <w:lvlJc w:val="left"/>
+      <w:pPr>
+        <w:ind w:left="720" w:hanging="360"/>
+      </w:pPr>
+      <w:rPr>
+        <w:rFonts w:ascii="Symbol" w:hAnsi="Symbol" w:hint="default"/>
+      </w:rPr>
+    </w:lvl>
+    <w:lvl w:ilvl="1" w:tplc="0C090003" w:tentative="1">
+      <w:start w:val="1"/>
+      <w:numFmt w:val="bullet"/>
+      <w:lvlText w:val="o"/>
+      <w:lvlJc w:val="left"/>
+      <w:pPr>
+        <w:ind w:left="1440" w:hanging="360"/>
+      </w:pPr>
+      <w:rPr>
+        <w:rFonts w:ascii="Courier New" w:hAnsi="Courier New" w:cs="Courier New" w:hint="default"/>
+      </w:rPr>
+    </w:lvl>
+    <w:lvl w:ilvl="2" w:tplc="0C090005" w:tentative="1">
+      <w:start w:val="1"/>
+      <w:numFmt w:val="bullet"/>
+      <w:lvlText w:val=""/>
+      <w:lvlJc w:val="left"/>
+      <w:pPr>
+        <w:ind w:left="2160" w:hanging="360"/>
+      </w:pPr>
+      <w:rPr>
+        <w:rFonts w:ascii="Wingdings" w:hAnsi="Wingdings" w:hint="default"/>
+      </w:rPr>
+    </w:lvl>
+    <w:lvl w:ilvl="3" w:tplc="0C090001" w:tentative="1">
+      <w:start w:val="1"/>
+      <w:numFmt w:val="bullet"/>
+      <w:lvlText w:val=""/>
+      <w:lvlJc w:val="left"/>
+      <w:pPr>
+        <w:ind w:left="2880" w:hanging="360"/>
+      </w:pPr>
+      <w:rPr>
+        <w:rFonts w:ascii="Symbol" w:hAnsi="Symbol" w:hint="default"/>
+      </w:rPr>
+    </w:lvl>
+    <w:lvl w:ilvl="4" w:tplc="0C090003" w:tentative="1">
+      <w:start w:val="1"/>
+      <w:numFmt w:val="bullet"/>
+      <w:lvlText w:val="o"/>
+      <w:lvlJc w:val="left"/>
+      <w:pPr>
+        <w:ind w:left="3600" w:hanging="360"/>
+      </w:pPr>
+      <w:rPr>
+        <w:rFonts w:ascii="Courier New" w:hAnsi="Courier New" w:cs="Courier New" w:hint="default"/>
+      </w:rPr>
+    </w:lvl>
+    <w:lvl w:ilvl="5" w:tplc="0C090005" w:tentative="1">
+      <w:start w:val="1"/>
+      <w:numFmt w:val="bullet"/>
+      <w:lvlText w:val=""/>
+      <w:lvlJc w:val="left"/>
+      <w:pPr>
+        <w:ind w:left="4320" w:hanging="360"/>
+      </w:pPr>
+      <w:rPr>
+        <w:rFonts w:ascii="Wingdings" w:hAnsi="Wingdings" w:hint="default"/>
+      </w:rPr>
+    </w:lvl>
+    <w:lvl w:ilvl="6" w:tplc="0C090001" w:tentative="1">
+      <w:start w:val="1"/>
+      <w:numFmt w:val="bullet"/>
+      <w:lvlText w:val=""/>
+      <w:lvlJc w:val="left"/>
+      <w:pPr>
+        <w:ind w:left="5040" w:hanging="360"/>
+      </w:pPr>
+      <w:rPr>
+        <w:rFonts w:ascii="Symbol" w:hAnsi="Symbol" w:hint="default"/>
+      </w:rPr>
+    </w:lvl>
+    <w:lvl w:ilvl="7" w:tplc="0C090003" w:tentative="1">
+      <w:start w:val="1"/>
+      <w:numFmt w:val="bullet"/>
+      <w:lvlText w:val="o"/>
+      <w:lvlJc w:val="left"/>
+      <w:pPr>
+        <w:ind w:left="5760" w:hanging="360"/>
+      </w:pPr>
+      <w:rPr>
+        <w:rFonts w:ascii="Courier New" w:hAnsi="Courier New" w:cs="Courier New" w:hint="default"/>
+      </w:rPr>
+    </w:lvl>
+    <w:lvl w:ilvl="8" w:tplc="0C090005" w:tentative="1">
+      <w:start w:val="1"/>
+      <w:numFmt w:val="bullet"/>
+      <w:lvlText w:val=""/>
+      <w:lvlJc w:val="left"/>
+      <w:pPr>
+        <w:ind w:left="6480" w:hanging="360"/>
+      </w:pPr>
+      <w:rPr>
+        <w:rFonts w:ascii="Wingdings" w:hAnsi="Wingdings" w:hint="default"/>
+      </w:rPr>
+    </w:lvl>
+  </w:abstractNum>
+  <w:abstractNum w:abstractNumId="26">
     <w:nsid w:val="600C6EE5"/>
     <w:multiLevelType w:val="hybridMultilevel"/>
     <w:tmpl w:val="49746136"/>
@@ -12691,7 +13949,7 @@
       </w:rPr>
     </w:lvl>
   </w:abstractNum>
-  <w:abstractNum w:abstractNumId="25">
+  <w:abstractNum w:abstractNumId="27">
     <w:nsid w:val="605A34C8"/>
     <w:multiLevelType w:val="hybridMultilevel"/>
     <w:tmpl w:val="22C66E54"/>
@@ -12804,7 +14062,7 @@
       </w:rPr>
     </w:lvl>
   </w:abstractNum>
-  <w:abstractNum w:abstractNumId="26">
+  <w:abstractNum w:abstractNumId="28">
     <w:nsid w:val="64C22CD8"/>
     <w:multiLevelType w:val="hybridMultilevel"/>
     <w:tmpl w:val="27A6952E"/>
@@ -12917,7 +14175,7 @@
       </w:rPr>
     </w:lvl>
   </w:abstractNum>
-  <w:abstractNum w:abstractNumId="27">
+  <w:abstractNum w:abstractNumId="29">
     <w:nsid w:val="659F46D5"/>
     <w:multiLevelType w:val="hybridMultilevel"/>
     <w:tmpl w:val="3DDC9290"/>
@@ -13030,7 +14288,7 @@
       </w:rPr>
     </w:lvl>
   </w:abstractNum>
-  <w:abstractNum w:abstractNumId="28">
+  <w:abstractNum w:abstractNumId="30">
     <w:nsid w:val="682D4B3D"/>
     <w:multiLevelType w:val="hybridMultilevel"/>
     <w:tmpl w:val="687CE364"/>
@@ -13143,7 +14401,7 @@
       </w:rPr>
     </w:lvl>
   </w:abstractNum>
-  <w:abstractNum w:abstractNumId="29">
+  <w:abstractNum w:abstractNumId="31">
     <w:nsid w:val="685314FC"/>
     <w:multiLevelType w:val="hybridMultilevel"/>
     <w:tmpl w:val="64CEA3AC"/>
@@ -13229,7 +14487,7 @@
       </w:pPr>
     </w:lvl>
   </w:abstractNum>
-  <w:abstractNum w:abstractNumId="30">
+  <w:abstractNum w:abstractNumId="32">
     <w:nsid w:val="6B457A16"/>
     <w:multiLevelType w:val="hybridMultilevel"/>
     <w:tmpl w:val="D72442E2"/>
@@ -13315,7 +14573,7 @@
       </w:pPr>
     </w:lvl>
   </w:abstractNum>
-  <w:abstractNum w:abstractNumId="31">
+  <w:abstractNum w:abstractNumId="33">
     <w:nsid w:val="6CC76AC5"/>
     <w:multiLevelType w:val="hybridMultilevel"/>
     <w:tmpl w:val="A8ECF5F8"/>
@@ -13428,7 +14686,7 @@
       </w:rPr>
     </w:lvl>
   </w:abstractNum>
-  <w:abstractNum w:abstractNumId="32">
+  <w:abstractNum w:abstractNumId="34">
     <w:nsid w:val="6E2A2201"/>
     <w:multiLevelType w:val="hybridMultilevel"/>
     <w:tmpl w:val="350EC6B0"/>
@@ -13541,7 +14799,7 @@
       </w:rPr>
     </w:lvl>
   </w:abstractNum>
-  <w:abstractNum w:abstractNumId="33">
+  <w:abstractNum w:abstractNumId="35">
     <w:nsid w:val="73F72079"/>
     <w:multiLevelType w:val="hybridMultilevel"/>
     <w:tmpl w:val="D44ABFA2"/>
@@ -13654,7 +14912,7 @@
       </w:rPr>
     </w:lvl>
   </w:abstractNum>
-  <w:abstractNum w:abstractNumId="34">
+  <w:abstractNum w:abstractNumId="36">
     <w:nsid w:val="74164BA4"/>
     <w:multiLevelType w:val="multilevel"/>
     <w:tmpl w:val="0D40B8F8"/>
@@ -13806,7 +15064,7 @@
       </w:rPr>
     </w:lvl>
   </w:abstractNum>
-  <w:abstractNum w:abstractNumId="35">
+  <w:abstractNum w:abstractNumId="37">
     <w:nsid w:val="7606184A"/>
     <w:multiLevelType w:val="hybridMultilevel"/>
     <w:tmpl w:val="0A1A0C86"/>
@@ -13919,7 +15177,7 @@
       </w:rPr>
     </w:lvl>
   </w:abstractNum>
-  <w:abstractNum w:abstractNumId="36">
+  <w:abstractNum w:abstractNumId="38">
     <w:nsid w:val="761731F9"/>
     <w:multiLevelType w:val="hybridMultilevel"/>
     <w:tmpl w:val="D7B01690"/>
@@ -14032,7 +15290,7 @@
       </w:rPr>
     </w:lvl>
   </w:abstractNum>
-  <w:abstractNum w:abstractNumId="37">
+  <w:abstractNum w:abstractNumId="39">
     <w:nsid w:val="7AD75A61"/>
     <w:multiLevelType w:val="hybridMultilevel"/>
     <w:tmpl w:val="21C03F26"/>
@@ -14145,7 +15403,7 @@
       </w:rPr>
     </w:lvl>
   </w:abstractNum>
-  <w:abstractNum w:abstractNumId="38">
+  <w:abstractNum w:abstractNumId="40">
     <w:nsid w:val="7D417750"/>
     <w:multiLevelType w:val="hybridMultilevel"/>
     <w:tmpl w:val="F8DE0A66"/>
@@ -14259,22 +15517,22 @@
     </w:lvl>
   </w:abstractNum>
   <w:num w:numId="1">
-    <w:abstractNumId w:val="19"/>
+    <w:abstractNumId w:val="20"/>
   </w:num>
   <w:num w:numId="2">
-    <w:abstractNumId w:val="34"/>
+    <w:abstractNumId w:val="36"/>
   </w:num>
   <w:num w:numId="3">
-    <w:abstractNumId w:val="23"/>
+    <w:abstractNumId w:val="24"/>
   </w:num>
   <w:num w:numId="4">
     <w:abstractNumId w:val="12"/>
   </w:num>
   <w:num w:numId="5">
-    <w:abstractNumId w:val="23"/>
+    <w:abstractNumId w:val="24"/>
   </w:num>
   <w:num w:numId="6">
-    <w:abstractNumId w:val="19"/>
+    <w:abstractNumId w:val="20"/>
   </w:num>
   <w:num w:numId="7">
     <w:abstractNumId w:val="11"/>
@@ -14289,64 +15547,64 @@
     <w:abstractNumId w:val="13"/>
   </w:num>
   <w:num w:numId="11">
-    <w:abstractNumId w:val="22"/>
+    <w:abstractNumId w:val="23"/>
   </w:num>
   <w:num w:numId="12">
-    <w:abstractNumId w:val="15"/>
+    <w:abstractNumId w:val="16"/>
   </w:num>
   <w:num w:numId="13">
-    <w:abstractNumId w:val="28"/>
+    <w:abstractNumId w:val="30"/>
   </w:num>
   <w:num w:numId="14">
-    <w:abstractNumId w:val="25"/>
+    <w:abstractNumId w:val="27"/>
   </w:num>
   <w:num w:numId="15">
-    <w:abstractNumId w:val="33"/>
+    <w:abstractNumId w:val="35"/>
   </w:num>
   <w:num w:numId="16">
     <w:abstractNumId w:val="3"/>
   </w:num>
   <w:num w:numId="17">
-    <w:abstractNumId w:val="29"/>
+    <w:abstractNumId w:val="31"/>
   </w:num>
   <w:num w:numId="18">
     <w:abstractNumId w:val="10"/>
   </w:num>
   <w:num w:numId="19">
-    <w:abstractNumId w:val="17"/>
+    <w:abstractNumId w:val="18"/>
   </w:num>
   <w:num w:numId="20">
-    <w:abstractNumId w:val="30"/>
+    <w:abstractNumId w:val="32"/>
   </w:num>
   <w:num w:numId="21">
-    <w:abstractNumId w:val="31"/>
+    <w:abstractNumId w:val="33"/>
   </w:num>
   <w:num w:numId="22">
-    <w:abstractNumId w:val="27"/>
+    <w:abstractNumId w:val="29"/>
   </w:num>
   <w:num w:numId="23">
-    <w:abstractNumId w:val="32"/>
+    <w:abstractNumId w:val="34"/>
   </w:num>
   <w:num w:numId="24">
     <w:abstractNumId w:val="6"/>
   </w:num>
   <w:num w:numId="25">
-    <w:abstractNumId w:val="24"/>
+    <w:abstractNumId w:val="26"/>
   </w:num>
   <w:num w:numId="26">
     <w:abstractNumId w:val="1"/>
   </w:num>
   <w:num w:numId="27">
-    <w:abstractNumId w:val="18"/>
+    <w:abstractNumId w:val="19"/>
   </w:num>
   <w:num w:numId="28">
     <w:abstractNumId w:val="2"/>
   </w:num>
   <w:num w:numId="29">
-    <w:abstractNumId w:val="35"/>
+    <w:abstractNumId w:val="37"/>
   </w:num>
   <w:num w:numId="30">
-    <w:abstractNumId w:val="16"/>
+    <w:abstractNumId w:val="17"/>
   </w:num>
   <w:num w:numId="31">
     <w:abstractNumId w:val="4"/>
@@ -14355,30 +15613,36 @@
     <w:abstractNumId w:val="5"/>
   </w:num>
   <w:num w:numId="33">
-    <w:abstractNumId w:val="21"/>
+    <w:abstractNumId w:val="22"/>
   </w:num>
   <w:num w:numId="34">
-    <w:abstractNumId w:val="26"/>
+    <w:abstractNumId w:val="28"/>
   </w:num>
   <w:num w:numId="35">
     <w:abstractNumId w:val="0"/>
   </w:num>
   <w:num w:numId="36">
-    <w:abstractNumId w:val="20"/>
+    <w:abstractNumId w:val="21"/>
   </w:num>
   <w:num w:numId="37">
-    <w:abstractNumId w:val="37"/>
+    <w:abstractNumId w:val="39"/>
   </w:num>
   <w:num w:numId="38">
     <w:abstractNumId w:val="9"/>
   </w:num>
   <w:num w:numId="39">
+    <w:abstractNumId w:val="40"/>
+  </w:num>
+  <w:num w:numId="40">
     <w:abstractNumId w:val="38"/>
   </w:num>
-  <w:num w:numId="40">
-    <w:abstractNumId w:val="36"/>
+  <w:num w:numId="41">
+    <w:abstractNumId w:val="15"/>
   </w:num>
-  <w:num w:numId="41">
+  <w:num w:numId="42">
+    <w:abstractNumId w:val="25"/>
+  </w:num>
+  <w:num w:numId="43">
     <w:abstractNumId w:val="14"/>
   </w:num>
   <w:numIdMacAtCleanup w:val="7"/>
@@ -17837,7 +19101,7 @@
 </file>
 
 <file path=customXml/itemProps1.xml><?xml version="1.0" encoding="utf-8"?>
-<ds:datastoreItem xmlns:ds="http://schemas.openxmlformats.org/officeDocument/2006/customXml" ds:itemID="{62AAA0BB-5B05-468C-AE70-4558E5DED839}">
+<ds:datastoreItem xmlns:ds="http://schemas.openxmlformats.org/officeDocument/2006/customXml" ds:itemID="{4FC36C7D-E3AA-440B-954B-FD672FFBD7BD}">
   <ds:schemaRefs>
     <ds:schemaRef ds:uri="http://schemas.openxmlformats.org/officeDocument/2006/bibliography"/>
   </ds:schemaRefs>

</xml_diff>